<commit_message>
Server-Dokumentation 5) changed, removed open issue gameStart
</commit_message>
<xml_diff>
--- a/docs/Server-Dokumentation.docx
+++ b/docs/Server-Dokumentation.docx
@@ -75,22 +75,20 @@
     </w:p>
     <w:sdt>
       <w:sdtPr>
+        <w:rPr>
+          <w:rFonts w:asciiTheme="minorHAnsi" w:eastAsiaTheme="minorHAnsi" w:hAnsiTheme="minorHAnsi" w:cstheme="minorBidi"/>
+          <w:b w:val="0"/>
+          <w:bCs w:val="0"/>
+          <w:color w:val="auto"/>
+          <w:sz w:val="22"/>
+          <w:szCs w:val="22"/>
+        </w:rPr>
         <w:id w:val="12064728"/>
         <w:docPartObj>
           <w:docPartGallery w:val="Table of Contents"/>
           <w:docPartUnique/>
         </w:docPartObj>
       </w:sdtPr>
-      <w:sdtEndPr>
-        <w:rPr>
-          <w:rFonts w:asciiTheme="minorHAnsi" w:eastAsiaTheme="minorHAnsi" w:hAnsiTheme="minorHAnsi" w:cstheme="minorBidi"/>
-          <w:b w:val="0"/>
-          <w:bCs w:val="0"/>
-          <w:color w:val="auto"/>
-          <w:sz w:val="22"/>
-          <w:szCs w:val="22"/>
-        </w:rPr>
-      </w:sdtEndPr>
       <w:sdtContent>
         <w:p>
           <w:pPr>
@@ -1362,6 +1360,41 @@
       <w:pPr>
         <w:spacing w:after="0"/>
         <w:rPr>
+          <w:lang w:val="de-AT"/>
+        </w:rPr>
+      </w:pPr>
+      <w:proofErr w:type="spellStart"/>
+      <w:r>
+        <w:rPr>
+          <w:lang w:val="de-AT"/>
+        </w:rPr>
+        <w:t>at.fhv.audioracer.communication.player.IPlayerServer</w:t>
+      </w:r>
+      <w:proofErr w:type="spellEnd"/>
+      <w:r>
+        <w:rPr>
+          <w:lang w:val="de-AT"/>
+        </w:rPr>
+        <w:t xml:space="preserve"> (vorher: </w:t>
+      </w:r>
+      <w:proofErr w:type="spellStart"/>
+      <w:r>
+        <w:rPr>
+          <w:lang w:val="de-AT"/>
+        </w:rPr>
+        <w:t>IPlayerManager</w:t>
+      </w:r>
+      <w:proofErr w:type="spellEnd"/>
+      <w:r>
+        <w:rPr>
+          <w:lang w:val="de-AT"/>
+        </w:rPr>
+        <w:t>)</w:t>
+      </w:r>
+    </w:p>
+    <w:p>
+      <w:pPr>
+        <w:rPr>
           <w:lang w:val="en-GB"/>
         </w:rPr>
       </w:pPr>
@@ -1370,67 +1403,18 @@
         <w:rPr>
           <w:lang w:val="en-GB"/>
         </w:rPr>
-        <w:t>at.fhv.audioracer.communication.player.IPlayerServer</w:t>
-      </w:r>
-      <w:proofErr w:type="spellEnd"/>
+        <w:t>at.fhv.audioracer.communication.player</w:t>
+      </w:r>
       <w:r>
         <w:rPr>
           <w:lang w:val="en-GB"/>
         </w:rPr>
-        <w:t xml:space="preserve"> (</w:t>
-      </w:r>
-      <w:proofErr w:type="spellStart"/>
+        <w:t>.dao.</w:t>
+      </w:r>
       <w:r>
         <w:rPr>
           <w:lang w:val="en-GB"/>
         </w:rPr>
-        <w:t>vorher</w:t>
-      </w:r>
-      <w:proofErr w:type="spellEnd"/>
-      <w:r>
-        <w:rPr>
-          <w:lang w:val="en-GB"/>
-        </w:rPr>
-        <w:t xml:space="preserve">: </w:t>
-      </w:r>
-      <w:proofErr w:type="spellStart"/>
-      <w:r>
-        <w:rPr>
-          <w:lang w:val="en-GB"/>
-        </w:rPr>
-        <w:t>IPlayerManager</w:t>
-      </w:r>
-      <w:proofErr w:type="spellEnd"/>
-      <w:r>
-        <w:rPr>
-          <w:lang w:val="en-GB"/>
-        </w:rPr>
-        <w:t>)</w:t>
-      </w:r>
-    </w:p>
-    <w:p>
-      <w:pPr>
-        <w:rPr>
-          <w:lang w:val="en-GB"/>
-        </w:rPr>
-      </w:pPr>
-      <w:proofErr w:type="spellStart"/>
-      <w:r>
-        <w:rPr>
-          <w:lang w:val="en-GB"/>
-        </w:rPr>
-        <w:t>at.fhv.audioracer.communication.player</w:t>
-      </w:r>
-      <w:r>
-        <w:rPr>
-          <w:lang w:val="en-GB"/>
-        </w:rPr>
-        <w:t>.dao.</w:t>
-      </w:r>
-      <w:r>
-        <w:rPr>
-          <w:lang w:val="en-GB"/>
-        </w:rPr>
         <w:t>CheckPointDirection</w:t>
       </w:r>
       <w:proofErr w:type="spellEnd"/>
@@ -1439,51 +1423,35 @@
       <w:pPr>
         <w:pStyle w:val="berschrift2"/>
         <w:rPr>
-          <w:lang w:val="en-GB"/>
+          <w:lang w:val="de-AT"/>
         </w:rPr>
       </w:pPr>
       <w:bookmarkStart w:id="4" w:name="_Toc371284691"/>
-      <w:proofErr w:type="spellStart"/>
-      <w:r>
-        <w:rPr>
-          <w:lang w:val="en-GB"/>
-        </w:rPr>
-        <w:t>Projekt</w:t>
-      </w:r>
-      <w:proofErr w:type="spellEnd"/>
-      <w:r>
-        <w:rPr>
-          <w:lang w:val="en-GB"/>
-        </w:rPr>
-        <w:t xml:space="preserve"> </w:t>
-      </w:r>
-      <w:r>
-        <w:rPr>
-          <w:lang w:val="en-GB"/>
-        </w:rPr>
-        <w:t xml:space="preserve">Welt </w:t>
-      </w:r>
-      <w:proofErr w:type="spellStart"/>
-      <w:r>
-        <w:rPr>
-          <w:lang w:val="en-GB"/>
-        </w:rPr>
-        <w:t>Kommunikation</w:t>
+      <w:r>
+        <w:rPr>
+          <w:lang w:val="de-AT"/>
+        </w:rPr>
+        <w:t xml:space="preserve">Projekt </w:t>
+      </w:r>
+      <w:r>
+        <w:rPr>
+          <w:lang w:val="de-AT"/>
+        </w:rPr>
+        <w:t>Welt Kommunikation</w:t>
       </w:r>
       <w:bookmarkEnd w:id="4"/>
-      <w:proofErr w:type="spellEnd"/>
     </w:p>
     <w:p>
       <w:pPr>
         <w:spacing w:after="0"/>
         <w:rPr>
-          <w:lang w:val="en-GB"/>
-        </w:rPr>
-      </w:pPr>
-      <w:proofErr w:type="spellStart"/>
-      <w:r>
-        <w:rPr>
-          <w:lang w:val="en-GB"/>
+          <w:lang w:val="de-AT"/>
+        </w:rPr>
+      </w:pPr>
+      <w:proofErr w:type="spellStart"/>
+      <w:r>
+        <w:rPr>
+          <w:lang w:val="de-AT"/>
         </w:rPr>
         <w:t>at.fhv.audioracer.communication.world.ICarClientManager</w:t>
       </w:r>
@@ -3707,34 +3675,32 @@
         <w:rPr>
           <w:b/>
           <w:u w:val="single"/>
-          <w:lang w:val="en-GB"/>
+          <w:lang w:val="de-AT"/>
         </w:rPr>
       </w:pPr>
       <w:r>
         <w:rPr>
           <w:b/>
           <w:u w:val="single"/>
-          <w:lang w:val="en-GB"/>
+          <w:lang w:val="de-AT"/>
         </w:rPr>
         <w:t>„</w:t>
       </w:r>
       <w:proofErr w:type="spellStart"/>
-      <w:proofErr w:type="gramStart"/>
       <w:r>
         <w:rPr>
           <w:b/>
           <w:u w:val="single"/>
-          <w:lang w:val="en-GB"/>
+          <w:lang w:val="de-AT"/>
         </w:rPr>
         <w:t>updateVelocity</w:t>
       </w:r>
       <w:proofErr w:type="spellEnd"/>
-      <w:proofErr w:type="gramEnd"/>
       <w:r>
         <w:rPr>
           <w:b/>
           <w:u w:val="single"/>
-          <w:lang w:val="en-GB"/>
+          <w:lang w:val="de-AT"/>
         </w:rPr>
         <w:t>“</w:t>
       </w:r>
@@ -4164,20 +4130,6 @@
         <w:ind w:left="426" w:hanging="284"/>
       </w:pPr>
       <w:r>
-        <w:t>Schnittstellenbeschreibung für Spielstart offen (Server -&gt; Player)</w:t>
-      </w:r>
-    </w:p>
-    <w:p>
-      <w:pPr>
-        <w:pStyle w:val="Listenabsatz"/>
-        <w:numPr>
-          <w:ilvl w:val="0"/>
-          <w:numId w:val="1"/>
-        </w:numPr>
-        <w:spacing w:after="0"/>
-        <w:ind w:left="426" w:hanging="284"/>
-      </w:pPr>
-      <w:r>
         <w:t xml:space="preserve">ServerPlayer sollte sowohl von Player (Core Projekt) als auch </w:t>
       </w:r>
       <w:proofErr w:type="spellStart"/>
@@ -4189,15 +4141,7 @@
         <w:t xml:space="preserve"> Connection erben</w:t>
       </w:r>
       <w:r>
-        <w:t>…</w:t>
-      </w:r>
-      <w:proofErr w:type="gramStart"/>
-      <w:r>
-        <w:t>..</w:t>
-      </w:r>
-      <w:proofErr w:type="gramEnd"/>
-      <w:r>
-        <w:t xml:space="preserve"> </w:t>
+        <w:t xml:space="preserve">….. </w:t>
       </w:r>
       <w:r>
         <w:t>*</w:t>
@@ -5269,309 +5213,6 @@
 </w:styles>
 </file>
 
-<file path=word/glossary/document.xml><?xml version="1.0" encoding="utf-8"?>
-<w:glossaryDocument xmlns:ve="http://schemas.openxmlformats.org/markup-compatibility/2006" xmlns:o="urn:schemas-microsoft-com:office:office" xmlns:r="http://schemas.openxmlformats.org/officeDocument/2006/relationships" xmlns:m="http://schemas.openxmlformats.org/officeDocument/2006/math" xmlns:v="urn:schemas-microsoft-com:vml" xmlns:wp="http://schemas.openxmlformats.org/drawingml/2006/wordprocessingDrawing" xmlns:w10="urn:schemas-microsoft-com:office:word" xmlns:w="http://schemas.openxmlformats.org/wordprocessingml/2006/main" xmlns:wne="http://schemas.microsoft.com/office/word/2006/wordml">
-  <w:docParts/>
-</w:glossaryDocument>
-</file>
-
-<file path=word/glossary/fontTable.xml><?xml version="1.0" encoding="utf-8"?>
-<w:fonts xmlns:r="http://schemas.openxmlformats.org/officeDocument/2006/relationships" xmlns:w="http://schemas.openxmlformats.org/wordprocessingml/2006/main">
-  <w:font w:name="Symbol">
-    <w:panose1 w:val="05050102010706020507"/>
-    <w:charset w:val="02"/>
-    <w:family w:val="roman"/>
-    <w:pitch w:val="variable"/>
-    <w:sig w:usb0="00000000" w:usb1="10000000" w:usb2="00000000" w:usb3="00000000" w:csb0="80000000" w:csb1="00000000"/>
-  </w:font>
-  <w:font w:name="Times New Roman">
-    <w:panose1 w:val="02020603050405020304"/>
-    <w:charset w:val="00"/>
-    <w:family w:val="roman"/>
-    <w:pitch w:val="variable"/>
-    <w:sig w:usb0="E0002AFF" w:usb1="C0007841" w:usb2="00000009" w:usb3="00000000" w:csb0="000001FF" w:csb1="00000000"/>
-  </w:font>
-  <w:font w:name="Courier New">
-    <w:panose1 w:val="02070309020205020404"/>
-    <w:charset w:val="00"/>
-    <w:family w:val="modern"/>
-    <w:pitch w:val="fixed"/>
-    <w:sig w:usb0="E0002AFF" w:usb1="C0007843" w:usb2="00000009" w:usb3="00000000" w:csb0="000001FF" w:csb1="00000000"/>
-  </w:font>
-  <w:font w:name="Wingdings">
-    <w:panose1 w:val="05000000000000000000"/>
-    <w:charset w:val="02"/>
-    <w:family w:val="auto"/>
-    <w:pitch w:val="variable"/>
-    <w:sig w:usb0="00000000" w:usb1="10000000" w:usb2="00000000" w:usb3="00000000" w:csb0="80000000" w:csb1="00000000"/>
-  </w:font>
-  <w:font w:name="Calibri">
-    <w:panose1 w:val="020F0502020204030204"/>
-    <w:charset w:val="00"/>
-    <w:family w:val="swiss"/>
-    <w:pitch w:val="variable"/>
-    <w:sig w:usb0="E00002FF" w:usb1="4000ACFF" w:usb2="00000001" w:usb3="00000000" w:csb0="0000019F" w:csb1="00000000"/>
-  </w:font>
-  <w:font w:name="Cambria">
-    <w:panose1 w:val="02040503050406030204"/>
-    <w:charset w:val="00"/>
-    <w:family w:val="roman"/>
-    <w:pitch w:val="variable"/>
-    <w:sig w:usb0="E00002FF" w:usb1="400004FF" w:usb2="00000000" w:usb3="00000000" w:csb0="0000019F" w:csb1="00000000"/>
-  </w:font>
-  <w:font w:name="Tahoma">
-    <w:panose1 w:val="020B0604030504040204"/>
-    <w:charset w:val="00"/>
-    <w:family w:val="swiss"/>
-    <w:pitch w:val="variable"/>
-    <w:sig w:usb0="E1002EFF" w:usb1="C000605B" w:usb2="00000029" w:usb3="00000000" w:csb0="000101FF" w:csb1="00000000"/>
-  </w:font>
-</w:fonts>
-</file>
-
-<file path=word/glossary/settings.xml><?xml version="1.0" encoding="utf-8"?>
-<w:settings xmlns:o="urn:schemas-microsoft-com:office:office" xmlns:r="http://schemas.openxmlformats.org/officeDocument/2006/relationships" xmlns:m="http://schemas.openxmlformats.org/officeDocument/2006/math" xmlns:v="urn:schemas-microsoft-com:vml" xmlns:w10="urn:schemas-microsoft-com:office:word" xmlns:w="http://schemas.openxmlformats.org/wordprocessingml/2006/main" xmlns:sl="http://schemas.openxmlformats.org/schemaLibrary/2006/main">
-  <w:view w:val="normal"/>
-  <w:defaultTabStop w:val="708"/>
-  <w:hyphenationZone w:val="425"/>
-  <w:characterSpacingControl w:val="doNotCompress"/>
-  <w:compat>
-    <w:useFELayout/>
-  </w:compat>
-  <w:rsids>
-    <w:rsidRoot w:val="00DA7D9A"/>
-    <w:rsid w:val="00626DDE"/>
-    <w:rsid w:val="00DA7D9A"/>
-  </w:rsids>
-  <m:mathPr>
-    <m:mathFont m:val="Cambria Math"/>
-    <m:brkBin m:val="before"/>
-    <m:brkBinSub m:val="--"/>
-    <m:smallFrac m:val="off"/>
-    <m:dispDef/>
-    <m:lMargin m:val="0"/>
-    <m:rMargin m:val="0"/>
-    <m:defJc m:val="centerGroup"/>
-    <m:wrapIndent m:val="1440"/>
-    <m:intLim m:val="subSup"/>
-    <m:naryLim m:val="undOvr"/>
-  </m:mathPr>
-  <w:themeFontLang w:val="de-AT"/>
-  <w:clrSchemeMapping w:bg1="light1" w:t1="dark1" w:bg2="light2" w:t2="dark2" w:accent1="accent1" w:accent2="accent2" w:accent3="accent3" w:accent4="accent4" w:accent5="accent5" w:accent6="accent6" w:hyperlink="hyperlink" w:followedHyperlink="followedHyperlink"/>
-  <w:decimalSymbol w:val=","/>
-  <w:listSeparator w:val=";"/>
-</w:settings>
-</file>
-
-<file path=word/glossary/styles.xml><?xml version="1.0" encoding="utf-8"?>
-<w:styles xmlns:r="http://schemas.openxmlformats.org/officeDocument/2006/relationships" xmlns:w="http://schemas.openxmlformats.org/wordprocessingml/2006/main">
-  <w:docDefaults>
-    <w:rPrDefault>
-      <w:rPr>
-        <w:rFonts w:asciiTheme="minorHAnsi" w:eastAsiaTheme="minorEastAsia" w:hAnsiTheme="minorHAnsi" w:cstheme="minorBidi"/>
-        <w:sz w:val="22"/>
-        <w:szCs w:val="22"/>
-        <w:lang w:val="de-AT" w:eastAsia="de-AT" w:bidi="ar-SA"/>
-      </w:rPr>
-    </w:rPrDefault>
-    <w:pPrDefault>
-      <w:pPr>
-        <w:spacing w:after="200" w:line="276" w:lineRule="auto"/>
-      </w:pPr>
-    </w:pPrDefault>
-  </w:docDefaults>
-  <w:latentStyles w:defLockedState="0" w:defUIPriority="99" w:defSemiHidden="1" w:defUnhideWhenUsed="1" w:defQFormat="0" w:count="267">
-    <w:lsdException w:name="Normal" w:semiHidden="0" w:uiPriority="0" w:unhideWhenUsed="0" w:qFormat="1"/>
-    <w:lsdException w:name="heading 1" w:semiHidden="0" w:uiPriority="9" w:unhideWhenUsed="0" w:qFormat="1"/>
-    <w:lsdException w:name="heading 2" w:uiPriority="9" w:qFormat="1"/>
-    <w:lsdException w:name="heading 3" w:uiPriority="9" w:qFormat="1"/>
-    <w:lsdException w:name="heading 4" w:uiPriority="9" w:qFormat="1"/>
-    <w:lsdException w:name="heading 5" w:uiPriority="9" w:qFormat="1"/>
-    <w:lsdException w:name="heading 6" w:uiPriority="9" w:qFormat="1"/>
-    <w:lsdException w:name="heading 7" w:uiPriority="9" w:qFormat="1"/>
-    <w:lsdException w:name="heading 8" w:uiPriority="9" w:qFormat="1"/>
-    <w:lsdException w:name="heading 9" w:uiPriority="9" w:qFormat="1"/>
-    <w:lsdException w:name="toc 1" w:uiPriority="39"/>
-    <w:lsdException w:name="toc 2" w:uiPriority="39"/>
-    <w:lsdException w:name="toc 3" w:uiPriority="39"/>
-    <w:lsdException w:name="toc 4" w:uiPriority="39"/>
-    <w:lsdException w:name="toc 5" w:uiPriority="39"/>
-    <w:lsdException w:name="toc 6" w:uiPriority="39"/>
-    <w:lsdException w:name="toc 7" w:uiPriority="39"/>
-    <w:lsdException w:name="toc 8" w:uiPriority="39"/>
-    <w:lsdException w:name="toc 9" w:uiPriority="39"/>
-    <w:lsdException w:name="caption" w:uiPriority="35" w:qFormat="1"/>
-    <w:lsdException w:name="Title" w:semiHidden="0" w:uiPriority="10" w:unhideWhenUsed="0" w:qFormat="1"/>
-    <w:lsdException w:name="Default Paragraph Font" w:uiPriority="1"/>
-    <w:lsdException w:name="Subtitle" w:semiHidden="0" w:uiPriority="11" w:unhideWhenUsed="0" w:qFormat="1"/>
-    <w:lsdException w:name="Strong" w:semiHidden="0" w:uiPriority="22" w:unhideWhenUsed="0" w:qFormat="1"/>
-    <w:lsdException w:name="Emphasis" w:semiHidden="0" w:uiPriority="20" w:unhideWhenUsed="0" w:qFormat="1"/>
-    <w:lsdException w:name="Table Grid" w:semiHidden="0" w:uiPriority="59" w:unhideWhenUsed="0"/>
-    <w:lsdException w:name="Placeholder Text" w:unhideWhenUsed="0"/>
-    <w:lsdException w:name="No Spacing" w:semiHidden="0" w:uiPriority="1" w:unhideWhenUsed="0" w:qFormat="1"/>
-    <w:lsdException w:name="Light Shading" w:semiHidden="0" w:uiPriority="60" w:unhideWhenUsed="0"/>
-    <w:lsdException w:name="Light List" w:semiHidden="0" w:uiPriority="61" w:unhideWhenUsed="0"/>
-    <w:lsdException w:name="Light Grid" w:semiHidden="0" w:uiPriority="62" w:unhideWhenUsed="0"/>
-    <w:lsdException w:name="Medium Shading 1" w:semiHidden="0" w:uiPriority="63" w:unhideWhenUsed="0"/>
-    <w:lsdException w:name="Medium Shading 2" w:semiHidden="0" w:uiPriority="64" w:unhideWhenUsed="0"/>
-    <w:lsdException w:name="Medium List 1" w:semiHidden="0" w:uiPriority="65" w:unhideWhenUsed="0"/>
-    <w:lsdException w:name="Medium List 2" w:semiHidden="0" w:uiPriority="66" w:unhideWhenUsed="0"/>
-    <w:lsdException w:name="Medium Grid 1" w:semiHidden="0" w:uiPriority="67" w:unhideWhenUsed="0"/>
-    <w:lsdException w:name="Medium Grid 2" w:semiHidden="0" w:uiPriority="68" w:unhideWhenUsed="0"/>
-    <w:lsdException w:name="Medium Grid 3" w:semiHidden="0" w:uiPriority="69" w:unhideWhenUsed="0"/>
-    <w:lsdException w:name="Dark List" w:semiHidden="0" w:uiPriority="70" w:unhideWhenUsed="0"/>
-    <w:lsdException w:name="Colorful Shading" w:semiHidden="0" w:uiPriority="71" w:unhideWhenUsed="0"/>
-    <w:lsdException w:name="Colorful List" w:semiHidden="0" w:uiPriority="72" w:unhideWhenUsed="0"/>
-    <w:lsdException w:name="Colorful Grid" w:semiHidden="0" w:uiPriority="73" w:unhideWhenUsed="0"/>
-    <w:lsdException w:name="Light Shading Accent 1" w:semiHidden="0" w:uiPriority="60" w:unhideWhenUsed="0"/>
-    <w:lsdException w:name="Light List Accent 1" w:semiHidden="0" w:uiPriority="61" w:unhideWhenUsed="0"/>
-    <w:lsdException w:name="Light Grid Accent 1" w:semiHidden="0" w:uiPriority="62" w:unhideWhenUsed="0"/>
-    <w:lsdException w:name="Medium Shading 1 Accent 1" w:semiHidden="0" w:uiPriority="63" w:unhideWhenUsed="0"/>
-    <w:lsdException w:name="Medium Shading 2 Accent 1" w:semiHidden="0" w:uiPriority="64" w:unhideWhenUsed="0"/>
-    <w:lsdException w:name="Medium List 1 Accent 1" w:semiHidden="0" w:uiPriority="65" w:unhideWhenUsed="0"/>
-    <w:lsdException w:name="Revision" w:unhideWhenUsed="0"/>
-    <w:lsdException w:name="List Paragraph" w:semiHidden="0" w:uiPriority="34" w:unhideWhenUsed="0" w:qFormat="1"/>
-    <w:lsdException w:name="Quote" w:semiHidden="0" w:uiPriority="29" w:unhideWhenUsed="0" w:qFormat="1"/>
-    <w:lsdException w:name="Intense Quote" w:semiHidden="0" w:uiPriority="30" w:unhideWhenUsed="0" w:qFormat="1"/>
-    <w:lsdException w:name="Medium List 2 Accent 1" w:semiHidden="0" w:uiPriority="66" w:unhideWhenUsed="0"/>
-    <w:lsdException w:name="Medium Grid 1 Accent 1" w:semiHidden="0" w:uiPriority="67" w:unhideWhenUsed="0"/>
-    <w:lsdException w:name="Medium Grid 2 Accent 1" w:semiHidden="0" w:uiPriority="68" w:unhideWhenUsed="0"/>
-    <w:lsdException w:name="Medium Grid 3 Accent 1" w:semiHidden="0" w:uiPriority="69" w:unhideWhenUsed="0"/>
-    <w:lsdException w:name="Dark List Accent 1" w:semiHidden="0" w:uiPriority="70" w:unhideWhenUsed="0"/>
-    <w:lsdException w:name="Colorful Shading Accent 1" w:semiHidden="0" w:uiPriority="71" w:unhideWhenUsed="0"/>
-    <w:lsdException w:name="Colorful List Accent 1" w:semiHidden="0" w:uiPriority="72" w:unhideWhenUsed="0"/>
-    <w:lsdException w:name="Colorful Grid Accent 1" w:semiHidden="0" w:uiPriority="73" w:unhideWhenUsed="0"/>
-    <w:lsdException w:name="Light Shading Accent 2" w:semiHidden="0" w:uiPriority="60" w:unhideWhenUsed="0"/>
-    <w:lsdException w:name="Light List Accent 2" w:semiHidden="0" w:uiPriority="61" w:unhideWhenUsed="0"/>
-    <w:lsdException w:name="Light Grid Accent 2" w:semiHidden="0" w:uiPriority="62" w:unhideWhenUsed="0"/>
-    <w:lsdException w:name="Medium Shading 1 Accent 2" w:semiHidden="0" w:uiPriority="63" w:unhideWhenUsed="0"/>
-    <w:lsdException w:name="Medium Shading 2 Accent 2" w:semiHidden="0" w:uiPriority="64" w:unhideWhenUsed="0"/>
-    <w:lsdException w:name="Medium List 1 Accent 2" w:semiHidden="0" w:uiPriority="65" w:unhideWhenUsed="0"/>
-    <w:lsdException w:name="Medium List 2 Accent 2" w:semiHidden="0" w:uiPriority="66" w:unhideWhenUsed="0"/>
-    <w:lsdException w:name="Medium Grid 1 Accent 2" w:semiHidden="0" w:uiPriority="67" w:unhideWhenUsed="0"/>
-    <w:lsdException w:name="Medium Grid 2 Accent 2" w:semiHidden="0" w:uiPriority="68" w:unhideWhenUsed="0"/>
-    <w:lsdException w:name="Medium Grid 3 Accent 2" w:semiHidden="0" w:uiPriority="69" w:unhideWhenUsed="0"/>
-    <w:lsdException w:name="Dark List Accent 2" w:semiHidden="0" w:uiPriority="70" w:unhideWhenUsed="0"/>
-    <w:lsdException w:name="Colorful Shading Accent 2" w:semiHidden="0" w:uiPriority="71" w:unhideWhenUsed="0"/>
-    <w:lsdException w:name="Colorful List Accent 2" w:semiHidden="0" w:uiPriority="72" w:unhideWhenUsed="0"/>
-    <w:lsdException w:name="Colorful Grid Accent 2" w:semiHidden="0" w:uiPriority="73" w:unhideWhenUsed="0"/>
-    <w:lsdException w:name="Light Shading Accent 3" w:semiHidden="0" w:uiPriority="60" w:unhideWhenUsed="0"/>
-    <w:lsdException w:name="Light List Accent 3" w:semiHidden="0" w:uiPriority="61" w:unhideWhenUsed="0"/>
-    <w:lsdException w:name="Light Grid Accent 3" w:semiHidden="0" w:uiPriority="62" w:unhideWhenUsed="0"/>
-    <w:lsdException w:name="Medium Shading 1 Accent 3" w:semiHidden="0" w:uiPriority="63" w:unhideWhenUsed="0"/>
-    <w:lsdException w:name="Medium Shading 2 Accent 3" w:semiHidden="0" w:uiPriority="64" w:unhideWhenUsed="0"/>
-    <w:lsdException w:name="Medium List 1 Accent 3" w:semiHidden="0" w:uiPriority="65" w:unhideWhenUsed="0"/>
-    <w:lsdException w:name="Medium List 2 Accent 3" w:semiHidden="0" w:uiPriority="66" w:unhideWhenUsed="0"/>
-    <w:lsdException w:name="Medium Grid 1 Accent 3" w:semiHidden="0" w:uiPriority="67" w:unhideWhenUsed="0"/>
-    <w:lsdException w:name="Medium Grid 2 Accent 3" w:semiHidden="0" w:uiPriority="68" w:unhideWhenUsed="0"/>
-    <w:lsdException w:name="Medium Grid 3 Accent 3" w:semiHidden="0" w:uiPriority="69" w:unhideWhenUsed="0"/>
-    <w:lsdException w:name="Dark List Accent 3" w:semiHidden="0" w:uiPriority="70" w:unhideWhenUsed="0"/>
-    <w:lsdException w:name="Colorful Shading Accent 3" w:semiHidden="0" w:uiPriority="71" w:unhideWhenUsed="0"/>
-    <w:lsdException w:name="Colorful List Accent 3" w:semiHidden="0" w:uiPriority="72" w:unhideWhenUsed="0"/>
-    <w:lsdException w:name="Colorful Grid Accent 3" w:semiHidden="0" w:uiPriority="73" w:unhideWhenUsed="0"/>
-    <w:lsdException w:name="Light Shading Accent 4" w:semiHidden="0" w:uiPriority="60" w:unhideWhenUsed="0"/>
-    <w:lsdException w:name="Light List Accent 4" w:semiHidden="0" w:uiPriority="61" w:unhideWhenUsed="0"/>
-    <w:lsdException w:name="Light Grid Accent 4" w:semiHidden="0" w:uiPriority="62" w:unhideWhenUsed="0"/>
-    <w:lsdException w:name="Medium Shading 1 Accent 4" w:semiHidden="0" w:uiPriority="63" w:unhideWhenUsed="0"/>
-    <w:lsdException w:name="Medium Shading 2 Accent 4" w:semiHidden="0" w:uiPriority="64" w:unhideWhenUsed="0"/>
-    <w:lsdException w:name="Medium List 1 Accent 4" w:semiHidden="0" w:uiPriority="65" w:unhideWhenUsed="0"/>
-    <w:lsdException w:name="Medium List 2 Accent 4" w:semiHidden="0" w:uiPriority="66" w:unhideWhenUsed="0"/>
-    <w:lsdException w:name="Medium Grid 1 Accent 4" w:semiHidden="0" w:uiPriority="67" w:unhideWhenUsed="0"/>
-    <w:lsdException w:name="Medium Grid 2 Accent 4" w:semiHidden="0" w:uiPriority="68" w:unhideWhenUsed="0"/>
-    <w:lsdException w:name="Medium Grid 3 Accent 4" w:semiHidden="0" w:uiPriority="69" w:unhideWhenUsed="0"/>
-    <w:lsdException w:name="Dark List Accent 4" w:semiHidden="0" w:uiPriority="70" w:unhideWhenUsed="0"/>
-    <w:lsdException w:name="Colorful Shading Accent 4" w:semiHidden="0" w:uiPriority="71" w:unhideWhenUsed="0"/>
-    <w:lsdException w:name="Colorful List Accent 4" w:semiHidden="0" w:uiPriority="72" w:unhideWhenUsed="0"/>
-    <w:lsdException w:name="Colorful Grid Accent 4" w:semiHidden="0" w:uiPriority="73" w:unhideWhenUsed="0"/>
-    <w:lsdException w:name="Light Shading Accent 5" w:semiHidden="0" w:uiPriority="60" w:unhideWhenUsed="0"/>
-    <w:lsdException w:name="Light List Accent 5" w:semiHidden="0" w:uiPriority="61" w:unhideWhenUsed="0"/>
-    <w:lsdException w:name="Light Grid Accent 5" w:semiHidden="0" w:uiPriority="62" w:unhideWhenUsed="0"/>
-    <w:lsdException w:name="Medium Shading 1 Accent 5" w:semiHidden="0" w:uiPriority="63" w:unhideWhenUsed="0"/>
-    <w:lsdException w:name="Medium Shading 2 Accent 5" w:semiHidden="0" w:uiPriority="64" w:unhideWhenUsed="0"/>
-    <w:lsdException w:name="Medium List 1 Accent 5" w:semiHidden="0" w:uiPriority="65" w:unhideWhenUsed="0"/>
-    <w:lsdException w:name="Medium List 2 Accent 5" w:semiHidden="0" w:uiPriority="66" w:unhideWhenUsed="0"/>
-    <w:lsdException w:name="Medium Grid 1 Accent 5" w:semiHidden="0" w:uiPriority="67" w:unhideWhenUsed="0"/>
-    <w:lsdException w:name="Medium Grid 2 Accent 5" w:semiHidden="0" w:uiPriority="68" w:unhideWhenUsed="0"/>
-    <w:lsdException w:name="Medium Grid 3 Accent 5" w:semiHidden="0" w:uiPriority="69" w:unhideWhenUsed="0"/>
-    <w:lsdException w:name="Dark List Accent 5" w:semiHidden="0" w:uiPriority="70" w:unhideWhenUsed="0"/>
-    <w:lsdException w:name="Colorful Shading Accent 5" w:semiHidden="0" w:uiPriority="71" w:unhideWhenUsed="0"/>
-    <w:lsdException w:name="Colorful List Accent 5" w:semiHidden="0" w:uiPriority="72" w:unhideWhenUsed="0"/>
-    <w:lsdException w:name="Colorful Grid Accent 5" w:semiHidden="0" w:uiPriority="73" w:unhideWhenUsed="0"/>
-    <w:lsdException w:name="Light Shading Accent 6" w:semiHidden="0" w:uiPriority="60" w:unhideWhenUsed="0"/>
-    <w:lsdException w:name="Light List Accent 6" w:semiHidden="0" w:uiPriority="61" w:unhideWhenUsed="0"/>
-    <w:lsdException w:name="Light Grid Accent 6" w:semiHidden="0" w:uiPriority="62" w:unhideWhenUsed="0"/>
-    <w:lsdException w:name="Medium Shading 1 Accent 6" w:semiHidden="0" w:uiPriority="63" w:unhideWhenUsed="0"/>
-    <w:lsdException w:name="Medium Shading 2 Accent 6" w:semiHidden="0" w:uiPriority="64" w:unhideWhenUsed="0"/>
-    <w:lsdException w:name="Medium List 1 Accent 6" w:semiHidden="0" w:uiPriority="65" w:unhideWhenUsed="0"/>
-    <w:lsdException w:name="Medium List 2 Accent 6" w:semiHidden="0" w:uiPriority="66" w:unhideWhenUsed="0"/>
-    <w:lsdException w:name="Medium Grid 1 Accent 6" w:semiHidden="0" w:uiPriority="67" w:unhideWhenUsed="0"/>
-    <w:lsdException w:name="Medium Grid 2 Accent 6" w:semiHidden="0" w:uiPriority="68" w:unhideWhenUsed="0"/>
-    <w:lsdException w:name="Medium Grid 3 Accent 6" w:semiHidden="0" w:uiPriority="69" w:unhideWhenUsed="0"/>
-    <w:lsdException w:name="Dark List Accent 6" w:semiHidden="0" w:uiPriority="70" w:unhideWhenUsed="0"/>
-    <w:lsdException w:name="Colorful Shading Accent 6" w:semiHidden="0" w:uiPriority="71" w:unhideWhenUsed="0"/>
-    <w:lsdException w:name="Colorful List Accent 6" w:semiHidden="0" w:uiPriority="72" w:unhideWhenUsed="0"/>
-    <w:lsdException w:name="Colorful Grid Accent 6" w:semiHidden="0" w:uiPriority="73" w:unhideWhenUsed="0"/>
-    <w:lsdException w:name="Subtle Emphasis" w:semiHidden="0" w:uiPriority="19" w:unhideWhenUsed="0" w:qFormat="1"/>
-    <w:lsdException w:name="Intense Emphasis" w:semiHidden="0" w:uiPriority="21" w:unhideWhenUsed="0" w:qFormat="1"/>
-    <w:lsdException w:name="Subtle Reference" w:semiHidden="0" w:uiPriority="31" w:unhideWhenUsed="0" w:qFormat="1"/>
-    <w:lsdException w:name="Intense Reference" w:semiHidden="0" w:uiPriority="32" w:unhideWhenUsed="0" w:qFormat="1"/>
-    <w:lsdException w:name="Book Title" w:semiHidden="0" w:uiPriority="33" w:unhideWhenUsed="0" w:qFormat="1"/>
-    <w:lsdException w:name="Bibliography" w:uiPriority="37"/>
-    <w:lsdException w:name="TOC Heading" w:uiPriority="39" w:qFormat="1"/>
-  </w:latentStyles>
-  <w:style w:type="paragraph" w:default="1" w:styleId="Standard">
-    <w:name w:val="Normal"/>
-    <w:qFormat/>
-  </w:style>
-  <w:style w:type="character" w:default="1" w:styleId="Absatz-Standardschriftart">
-    <w:name w:val="Default Paragraph Font"/>
-    <w:uiPriority w:val="1"/>
-    <w:semiHidden/>
-    <w:unhideWhenUsed/>
-  </w:style>
-  <w:style w:type="table" w:default="1" w:styleId="NormaleTabelle">
-    <w:name w:val="Normal Table"/>
-    <w:uiPriority w:val="99"/>
-    <w:semiHidden/>
-    <w:unhideWhenUsed/>
-    <w:qFormat/>
-    <w:tblPr>
-      <w:tblInd w:w="0" w:type="dxa"/>
-      <w:tblCellMar>
-        <w:top w:w="0" w:type="dxa"/>
-        <w:left w:w="108" w:type="dxa"/>
-        <w:bottom w:w="0" w:type="dxa"/>
-        <w:right w:w="108" w:type="dxa"/>
-      </w:tblCellMar>
-    </w:tblPr>
-  </w:style>
-  <w:style w:type="numbering" w:default="1" w:styleId="KeineListe">
-    <w:name w:val="No List"/>
-    <w:uiPriority w:val="99"/>
-    <w:semiHidden/>
-    <w:unhideWhenUsed/>
-  </w:style>
-  <w:style w:type="paragraph" w:customStyle="1" w:styleId="4EA459623C56416CAEA360543BB42419">
-    <w:name w:val="4EA459623C56416CAEA360543BB42419"/>
-    <w:rsid w:val="00DA7D9A"/>
-  </w:style>
-  <w:style w:type="paragraph" w:customStyle="1" w:styleId="AF1B30D5430C472BB7956A72115C24A2">
-    <w:name w:val="AF1B30D5430C472BB7956A72115C24A2"/>
-    <w:rsid w:val="00DA7D9A"/>
-  </w:style>
-  <w:style w:type="paragraph" w:customStyle="1" w:styleId="AEBE5B75B2584EC0A4CA06C4C74F6AD6">
-    <w:name w:val="AEBE5B75B2584EC0A4CA06C4C74F6AD6"/>
-    <w:rsid w:val="00DA7D9A"/>
-  </w:style>
-</w:styles>
-</file>
-
-<file path=word/glossary/webSettings.xml><?xml version="1.0" encoding="utf-8"?>
-<w:webSettings xmlns:r="http://schemas.openxmlformats.org/officeDocument/2006/relationships" xmlns:w="http://schemas.openxmlformats.org/wordprocessingml/2006/main">
-  <w:optimizeForBrowser/>
-</w:webSettings>
-</file>
-
 <file path=word/theme/theme1.xml><?xml version="1.0" encoding="utf-8"?>
 <a:theme xmlns:a="http://schemas.openxmlformats.org/drawingml/2006/main" name="Larissa-Design">
   <a:themeElements>
@@ -5860,7 +5501,7 @@
 </file>
 
 <file path=customXml/itemProps1.xml><?xml version="1.0" encoding="utf-8"?>
-<ds:datastoreItem xmlns:ds="http://schemas.openxmlformats.org/officeDocument/2006/customXml" ds:itemID="{74B44032-2FD2-4812-89D0-413D51EDF923}">
+<ds:datastoreItem xmlns:ds="http://schemas.openxmlformats.org/officeDocument/2006/customXml" ds:itemID="{05433466-0C2D-4908-8F5F-2BABEB3303D5}">
   <ds:schemaRefs>
     <ds:schemaRef ds:uri="http://schemas.openxmlformats.org/officeDocument/2006/bibliography"/>
   </ds:schemaRefs>

</xml_diff>

<commit_message>
Player-Server communication changed - not using RemoteObjects anymore
</commit_message>
<xml_diff>
--- a/docs/Server-Dokumentation.docx
+++ b/docs/Server-Dokumentation.docx
@@ -1179,6 +1179,36 @@
         <w:rPr>
           <w:lang w:val="en-GB"/>
         </w:rPr>
+        <w:t xml:space="preserve"> </w:t>
+      </w:r>
+      <w:del w:id="2" w:author="Benutzer" w:date="2013-11-07T14:28:00Z">
+        <w:r>
+          <w:rPr>
+            <w:lang w:val="en-GB"/>
+          </w:rPr>
+          <w:delText>(Singleton)</w:delText>
+        </w:r>
+      </w:del>
+    </w:p>
+    <w:p>
+      <w:pPr>
+        <w:spacing w:after="0"/>
+        <w:rPr>
+          <w:lang w:val="en-GB"/>
+        </w:rPr>
+      </w:pPr>
+      <w:proofErr w:type="spellStart"/>
+      <w:r>
+        <w:rPr>
+          <w:lang w:val="en-GB"/>
+        </w:rPr>
+        <w:t>at.fhv.audioracer.server.CarClientManager</w:t>
+      </w:r>
+      <w:proofErr w:type="spellEnd"/>
+      <w:r>
+        <w:rPr>
+          <w:lang w:val="en-GB"/>
+        </w:rPr>
         <w:t xml:space="preserve"> (Singleton)</w:t>
       </w:r>
     </w:p>
@@ -1194,15 +1224,25 @@
         <w:rPr>
           <w:lang w:val="en-GB"/>
         </w:rPr>
-        <w:t>at.fhv.audioracer.server.CarClientManager</w:t>
-      </w:r>
-      <w:proofErr w:type="spellEnd"/>
-      <w:r>
+        <w:t>at.fhv.audioracer.server.dao.ServerPlayer</w:t>
+      </w:r>
+      <w:proofErr w:type="spellEnd"/>
+    </w:p>
+    <w:p>
+      <w:pPr>
+        <w:spacing w:after="0"/>
         <w:rPr>
           <w:lang w:val="en-GB"/>
         </w:rPr>
-        <w:t xml:space="preserve"> (Singleton)</w:t>
-      </w:r>
+      </w:pPr>
+      <w:proofErr w:type="spellStart"/>
+      <w:r>
+        <w:rPr>
+          <w:lang w:val="en-GB"/>
+        </w:rPr>
+        <w:t>at.fhv.audioracer.server.dao.ServerCar</w:t>
+      </w:r>
+      <w:proofErr w:type="spellEnd"/>
     </w:p>
     <w:p>
       <w:pPr>
@@ -1216,9 +1256,68 @@
         <w:rPr>
           <w:lang w:val="en-GB"/>
         </w:rPr>
-        <w:t>at.fhv.audioracer.server.dao.ServerPlayer</w:t>
-      </w:r>
-      <w:proofErr w:type="spellEnd"/>
+        <w:t>at.fhv.audioracer.server.game.GameModerator</w:t>
+      </w:r>
+      <w:proofErr w:type="spellEnd"/>
+      <w:r>
+        <w:rPr>
+          <w:lang w:val="en-GB"/>
+        </w:rPr>
+        <w:t xml:space="preserve"> </w:t>
+      </w:r>
+      <w:del w:id="3" w:author="Benutzer" w:date="2013-11-07T14:28:00Z">
+        <w:r>
+          <w:rPr>
+            <w:lang w:val="en-GB"/>
+          </w:rPr>
+          <w:delText>(Singleton</w:delText>
+        </w:r>
+        <w:r>
+          <w:rPr>
+            <w:lang w:val="en-GB"/>
+          </w:rPr>
+          <w:delText>)</w:delText>
+        </w:r>
+      </w:del>
+    </w:p>
+    <w:p>
+      <w:pPr>
+        <w:rPr>
+          <w:lang w:val="en-GB"/>
+        </w:rPr>
+      </w:pPr>
+      <w:proofErr w:type="spellStart"/>
+      <w:r>
+        <w:rPr>
+          <w:lang w:val="en-GB"/>
+        </w:rPr>
+        <w:t>at.fhv.audioracer.server.game.Ranking</w:t>
+      </w:r>
+      <w:proofErr w:type="spellEnd"/>
+    </w:p>
+    <w:p>
+      <w:pPr>
+        <w:pStyle w:val="berschrift2"/>
+        <w:rPr>
+          <w:lang w:val="en-GB"/>
+        </w:rPr>
+      </w:pPr>
+      <w:bookmarkStart w:id="4" w:name="_Toc371284689"/>
+      <w:proofErr w:type="spellStart"/>
+      <w:r>
+        <w:rPr>
+          <w:lang w:val="en-GB"/>
+        </w:rPr>
+        <w:t>Projekt</w:t>
+      </w:r>
+      <w:proofErr w:type="spellEnd"/>
+      <w:r>
+        <w:rPr>
+          <w:lang w:val="en-GB"/>
+        </w:rPr>
+        <w:t xml:space="preserve"> Core</w:t>
+      </w:r>
+      <w:bookmarkEnd w:id="4"/>
     </w:p>
     <w:p>
       <w:pPr>
@@ -1232,609 +1331,599 @@
         <w:rPr>
           <w:lang w:val="en-GB"/>
         </w:rPr>
-        <w:t>at.fhv.audioracer.server.dao.ServerCar</w:t>
-      </w:r>
-      <w:proofErr w:type="spellEnd"/>
+        <w:t>at.fhv.audioracer.core.model.Player</w:t>
+      </w:r>
+      <w:proofErr w:type="spellEnd"/>
+    </w:p>
+    <w:p>
+      <w:pPr>
+        <w:rPr>
+          <w:lang w:val="en-GB"/>
+        </w:rPr>
+      </w:pPr>
+      <w:proofErr w:type="spellStart"/>
+      <w:r>
+        <w:rPr>
+          <w:lang w:val="en-GB"/>
+        </w:rPr>
+        <w:t>at.fhv.audioracer.core.model.Car</w:t>
+      </w:r>
+      <w:proofErr w:type="spellEnd"/>
+    </w:p>
+    <w:p>
+      <w:pPr>
+        <w:pStyle w:val="berschrift2"/>
+        <w:rPr>
+          <w:lang w:val="de-AT"/>
+        </w:rPr>
+      </w:pPr>
+      <w:bookmarkStart w:id="5" w:name="_Toc371284690"/>
+      <w:r>
+        <w:rPr>
+          <w:lang w:val="de-AT"/>
+        </w:rPr>
+        <w:t xml:space="preserve">Projekt </w:t>
+      </w:r>
+      <w:r>
+        <w:rPr>
+          <w:lang w:val="de-AT"/>
+        </w:rPr>
+        <w:t>Spieler Kommunikation</w:t>
+      </w:r>
+      <w:bookmarkEnd w:id="5"/>
     </w:p>
     <w:p>
       <w:pPr>
         <w:spacing w:after="0"/>
         <w:rPr>
+          <w:lang w:val="de-AT"/>
+        </w:rPr>
+      </w:pPr>
+      <w:proofErr w:type="spellStart"/>
+      <w:r>
+        <w:rPr>
+          <w:lang w:val="de-AT"/>
+        </w:rPr>
+        <w:t>at.fhv.audioracer.communication.player.IPlayerServer</w:t>
+      </w:r>
+      <w:proofErr w:type="spellEnd"/>
+      <w:r>
+        <w:rPr>
+          <w:lang w:val="de-AT"/>
+        </w:rPr>
+        <w:t xml:space="preserve"> (vorher: </w:t>
+      </w:r>
+      <w:proofErr w:type="spellStart"/>
+      <w:r>
+        <w:rPr>
+          <w:lang w:val="de-AT"/>
+        </w:rPr>
+        <w:t>IPlayerManager</w:t>
+      </w:r>
+      <w:proofErr w:type="spellEnd"/>
+      <w:r>
+        <w:rPr>
+          <w:lang w:val="de-AT"/>
+        </w:rPr>
+        <w:t>)</w:t>
+      </w:r>
+    </w:p>
+    <w:p>
+      <w:pPr>
+        <w:rPr>
+          <w:ins w:id="6" w:author="Benutzer" w:date="2013-11-07T14:34:00Z"/>
           <w:lang w:val="en-GB"/>
         </w:rPr>
       </w:pPr>
-      <w:proofErr w:type="spellStart"/>
       <w:r>
         <w:rPr>
           <w:lang w:val="en-GB"/>
         </w:rPr>
-        <w:t>at.fhv.audioracer.server.game.GameModerator</w:t>
-      </w:r>
-      <w:proofErr w:type="spellEnd"/>
+        <w:t>at.fhv.audioracer.communication.player</w:t>
+      </w:r>
+      <w:proofErr w:type="gramStart"/>
       <w:r>
         <w:rPr>
           <w:lang w:val="en-GB"/>
         </w:rPr>
-        <w:t xml:space="preserve"> (Singleton</w:t>
-      </w:r>
+        <w:t>.</w:t>
+      </w:r>
+      <w:proofErr w:type="gramEnd"/>
+      <w:del w:id="7" w:author="Benutzer" w:date="2013-11-07T14:34:00Z">
+        <w:r>
+          <w:rPr>
+            <w:lang w:val="en-GB"/>
+          </w:rPr>
+          <w:delText>dao</w:delText>
+        </w:r>
+      </w:del>
+      <w:ins w:id="8" w:author="Benutzer" w:date="2013-11-07T14:34:00Z">
+        <w:r>
+          <w:rPr>
+            <w:lang w:val="en-GB"/>
+          </w:rPr>
+          <w:t>message</w:t>
+        </w:r>
+      </w:ins>
       <w:r>
         <w:rPr>
           <w:lang w:val="en-GB"/>
         </w:rPr>
+        <w:t>.</w:t>
+      </w:r>
+      <w:r>
+        <w:rPr>
+          <w:lang w:val="en-GB"/>
+        </w:rPr>
+        <w:t>CheckPointDirection</w:t>
+      </w:r>
+    </w:p>
+    <w:p>
+      <w:pPr>
+        <w:rPr>
+          <w:lang w:val="en-GB"/>
+        </w:rPr>
+      </w:pPr>
+      <w:proofErr w:type="spellStart"/>
+      <w:proofErr w:type="gramStart"/>
+      <w:ins w:id="9" w:author="Benutzer" w:date="2013-11-07T14:34:00Z">
+        <w:r>
+          <w:rPr>
+            <w:lang w:val="en-GB"/>
+          </w:rPr>
+          <w:t>at.fhv.audioracer.communication.player.message</w:t>
+        </w:r>
+        <w:proofErr w:type="spellEnd"/>
+        <w:r>
+          <w:rPr>
+            <w:lang w:val="en-GB"/>
+          </w:rPr>
+          <w:t>.</w:t>
+        </w:r>
+      </w:ins>
+      <w:proofErr w:type="gramEnd"/>
+    </w:p>
+    <w:p>
+      <w:pPr>
+        <w:pStyle w:val="berschrift2"/>
+        <w:rPr>
+          <w:lang w:val="de-AT"/>
+        </w:rPr>
+      </w:pPr>
+      <w:bookmarkStart w:id="10" w:name="_Toc371284691"/>
+      <w:r>
+        <w:rPr>
+          <w:lang w:val="de-AT"/>
+        </w:rPr>
+        <w:t xml:space="preserve">Projekt </w:t>
+      </w:r>
+      <w:r>
+        <w:rPr>
+          <w:lang w:val="de-AT"/>
+        </w:rPr>
+        <w:t>Welt Kommunikation</w:t>
+      </w:r>
+      <w:bookmarkEnd w:id="10"/>
+    </w:p>
+    <w:p>
+      <w:pPr>
+        <w:spacing w:after="0"/>
+        <w:rPr>
+          <w:lang w:val="de-AT"/>
+        </w:rPr>
+      </w:pPr>
+      <w:proofErr w:type="spellStart"/>
+      <w:r>
+        <w:rPr>
+          <w:lang w:val="de-AT"/>
+        </w:rPr>
+        <w:t>at.fhv.audioracer.communication.world.ICarClientManager</w:t>
+      </w:r>
+      <w:proofErr w:type="spellEnd"/>
+    </w:p>
+    <w:p>
+      <w:pPr>
+        <w:spacing w:after="0"/>
+        <w:rPr>
+          <w:lang w:val="en-GB"/>
+        </w:rPr>
+      </w:pPr>
+      <w:proofErr w:type="spellStart"/>
+      <w:r>
+        <w:rPr>
+          <w:lang w:val="en-GB"/>
+        </w:rPr>
+        <w:t>at.fhv.audioracer.communication.world</w:t>
+      </w:r>
+      <w:r>
+        <w:rPr>
+          <w:lang w:val="en-GB"/>
+        </w:rPr>
+        <w:t>.ICamera</w:t>
+      </w:r>
+      <w:proofErr w:type="spellEnd"/>
+    </w:p>
+    <w:p>
+      <w:pPr>
+        <w:spacing w:after="0"/>
+        <w:rPr>
+          <w:lang w:val="en-GB"/>
+        </w:rPr>
+      </w:pPr>
+      <w:proofErr w:type="spellStart"/>
+      <w:r>
+        <w:rPr>
+          <w:lang w:val="en-GB"/>
+        </w:rPr>
+        <w:t>at.fhv.audioracer.communication.world.dao.CarPosition</w:t>
+      </w:r>
+      <w:proofErr w:type="spellEnd"/>
+    </w:p>
+    <w:p>
+      <w:pPr>
+        <w:spacing w:after="0"/>
+        <w:rPr>
+          <w:lang w:val="en-GB"/>
+        </w:rPr>
+      </w:pPr>
+    </w:p>
+    <w:p>
+      <w:pPr>
+        <w:pStyle w:val="berschrift1"/>
+        <w:rPr>
+          <w:lang w:val="de-AT"/>
+        </w:rPr>
+      </w:pPr>
+      <w:bookmarkStart w:id="11" w:name="_Toc371284692"/>
+      <w:r>
+        <w:rPr>
+          <w:lang w:val="de-AT"/>
+        </w:rPr>
+        <w:t>2) Kommunikationsaufbau</w:t>
+      </w:r>
+      <w:bookmarkEnd w:id="11"/>
+    </w:p>
+    <w:p>
+      <w:pPr>
+        <w:pStyle w:val="berschrift2"/>
+      </w:pPr>
+      <w:bookmarkStart w:id="12" w:name="_Toc371284693"/>
+      <w:r>
+        <w:t>Spieler</w:t>
+      </w:r>
+      <w:r>
+        <w:t>-Server</w:t>
+      </w:r>
+      <w:r>
+        <w:t xml:space="preserve"> Kommunikation</w:t>
+      </w:r>
+      <w:r>
+        <w:t>saufbau</w:t>
+      </w:r>
+      <w:bookmarkEnd w:id="12"/>
+    </w:p>
+    <w:p>
+      <w:pPr>
+        <w:spacing w:after="0"/>
+      </w:pPr>
+      <w:r>
+        <w:t>Die Sp</w:t>
+      </w:r>
+      <w:r>
+        <w:t>ieler bauen zum Server eine TCP und</w:t>
+      </w:r>
+      <w:r>
+        <w:t xml:space="preserve"> UDP Verbin</w:t>
+      </w:r>
+      <w:r>
+        <w:t>d</w:t>
+      </w:r>
+      <w:r>
+        <w:t>ung auf.</w:t>
+      </w:r>
+    </w:p>
+    <w:p>
+      <w:pPr>
+        <w:spacing w:after="0"/>
+      </w:pPr>
+      <w:r>
+        <w:t xml:space="preserve">Der Server hört auf </w:t>
+      </w:r>
+      <w:proofErr w:type="spellStart"/>
+      <w:r>
+        <w:t>PlayerNetwork.PLAYER_SERVICE_PORT</w:t>
+      </w:r>
+      <w:proofErr w:type="spellEnd"/>
+      <w:r>
+        <w:t xml:space="preserve"> und für jede neue Spieler Verbindung wird eine neue </w:t>
+      </w:r>
+      <w:proofErr w:type="spellStart"/>
+      <w:r>
+        <w:t>com.esotericsoftware.kryonet.Connection</w:t>
+      </w:r>
+      <w:proofErr w:type="spellEnd"/>
+      <w:r>
+        <w:t xml:space="preserve"> </w:t>
+      </w:r>
+      <w:r>
+        <w:t>geöffnet.</w:t>
+      </w:r>
+    </w:p>
+    <w:p>
+      <w:pPr>
+        <w:spacing w:after="0"/>
+        <w:rPr>
+          <w:del w:id="13" w:author="Benutzer" w:date="2013-11-07T15:46:00Z"/>
+        </w:rPr>
+      </w:pPr>
+      <w:del w:id="14" w:author="Benutzer" w:date="2013-11-07T15:46:00Z">
+        <w:r>
+          <w:delText xml:space="preserve">Beim Verbindungsaufbau wird der Spieler </w:delText>
+        </w:r>
+        <w:r>
+          <w:rPr>
+            <w:b/>
+          </w:rPr>
+          <w:delText xml:space="preserve">global im </w:delText>
+        </w:r>
+        <w:r>
+          <w:rPr>
+            <w:b/>
+          </w:rPr>
+          <w:delText xml:space="preserve">GameModerator </w:delText>
+        </w:r>
+        <w:r>
+          <w:rPr>
+            <w:b/>
+          </w:rPr>
+          <w:delText>angemeldet</w:delText>
+        </w:r>
+        <w:r>
+          <w:delText xml:space="preserve"> (=Verwalter)</w:delText>
+        </w:r>
+        <w:r>
+          <w:delText xml:space="preserve"> und </w:delText>
+        </w:r>
+        <w:r>
+          <w:delText xml:space="preserve">er vergibt eine </w:delText>
+        </w:r>
+        <w:r>
+          <w:delText>ID für den Spieler</w:delText>
+        </w:r>
+        <w:r>
+          <w:delText>.</w:delText>
+        </w:r>
+      </w:del>
+    </w:p>
+    <w:p>
+      <w:pPr>
+        <w:spacing w:after="0"/>
+      </w:pPr>
+      <w:r>
+        <w:t xml:space="preserve">Die </w:t>
+      </w:r>
+      <w:r>
+        <w:t>„</w:t>
+      </w:r>
+      <w:proofErr w:type="spellStart"/>
+      <w:r>
+        <w:t>connect</w:t>
+      </w:r>
+      <w:proofErr w:type="spellEnd"/>
+      <w:r>
+        <w:t>“</w:t>
+      </w:r>
+      <w:r>
+        <w:t>-Methode</w:t>
+      </w:r>
+      <w:r>
+        <w:t xml:space="preserve"> </w:t>
+      </w:r>
+      <w:r>
+        <w:t>(</w:t>
+      </w:r>
+      <w:proofErr w:type="spellStart"/>
+      <w:r>
+        <w:t>IPlayerServer</w:t>
+      </w:r>
+      <w:proofErr w:type="spellEnd"/>
+      <w:r>
+        <w:t xml:space="preserve">) weist dem </w:t>
+      </w:r>
+      <w:r>
+        <w:t>Spieler</w:t>
+      </w:r>
+      <w:r>
+        <w:t xml:space="preserve"> </w:t>
+      </w:r>
+      <w:r>
+        <w:t>anschließend den</w:t>
+      </w:r>
+      <w:r>
+        <w:t xml:space="preserve"> </w:t>
+      </w:r>
+      <w:r>
+        <w:t xml:space="preserve">gewünschten </w:t>
+      </w:r>
+      <w:r>
+        <w:t>Name</w:t>
+      </w:r>
+      <w:r>
+        <w:t>n zu</w:t>
+      </w:r>
+      <w:r>
+        <w:t>.</w:t>
+      </w:r>
+    </w:p>
+    <w:p>
+      <w:pPr>
+        <w:spacing w:after="0"/>
+      </w:pPr>
+      <w:ins w:id="15" w:author="Benutzer" w:date="2013-11-07T15:46:00Z">
+        <w:r>
+          <w:t xml:space="preserve">Der Spieler wird global im GameModerator angemeldet, wenn dieser </w:t>
+        </w:r>
+        <w:r>
+          <w:t>„</w:t>
+        </w:r>
+        <w:proofErr w:type="spellStart"/>
+        <w:r>
+          <w:t>connect</w:t>
+        </w:r>
+        <w:proofErr w:type="spellEnd"/>
+        <w:r>
+          <w:t>“</w:t>
+        </w:r>
+        <w:r>
+          <w:t xml:space="preserve"> erfolgreich aufgerufen hat.</w:t>
+        </w:r>
+      </w:ins>
+    </w:p>
+    <w:p>
+      <w:pPr>
+        <w:pStyle w:val="berschrift2"/>
+      </w:pPr>
+      <w:bookmarkStart w:id="16" w:name="_Toc371284694"/>
+      <w:r>
+        <w:t>Kamera-Server Kommunikation</w:t>
+      </w:r>
+      <w:r>
+        <w:t>saufbau</w:t>
+      </w:r>
+      <w:bookmarkEnd w:id="16"/>
+    </w:p>
+    <w:p>
+      <w:pPr>
+        <w:spacing w:after="0"/>
+      </w:pPr>
+      <w:r>
+        <w:t>Die Kamera verbindet sicher über TCP und UDP zum Server</w:t>
+      </w:r>
+      <w:r>
+        <w:t xml:space="preserve"> (</w:t>
+      </w:r>
+      <w:proofErr w:type="spellStart"/>
+      <w:r>
+        <w:t>CameraServer</w:t>
+      </w:r>
+      <w:proofErr w:type="spellEnd"/>
+      <w:r>
+        <w:t xml:space="preserve"> </w:t>
+      </w:r>
+      <w:proofErr w:type="spellStart"/>
+      <w:r>
+        <w:t>extends</w:t>
+      </w:r>
+      <w:proofErr w:type="spellEnd"/>
+      <w:r>
+        <w:t xml:space="preserve"> </w:t>
+      </w:r>
+      <w:proofErr w:type="spellStart"/>
+      <w:r>
+        <w:t>com.esotericsoftware.kryonet.Server</w:t>
+      </w:r>
+      <w:proofErr w:type="spellEnd"/>
+      <w:r>
         <w:t>)</w:t>
       </w:r>
-    </w:p>
-    <w:p>
-      <w:pPr>
-        <w:rPr>
-          <w:lang w:val="en-GB"/>
-        </w:rPr>
-      </w:pPr>
-      <w:proofErr w:type="spellStart"/>
-      <w:r>
-        <w:rPr>
-          <w:lang w:val="en-GB"/>
-        </w:rPr>
-        <w:t>at.fhv.audioracer.server.game.Ranking</w:t>
-      </w:r>
-      <w:proofErr w:type="spellEnd"/>
-    </w:p>
-    <w:p>
-      <w:pPr>
-        <w:pStyle w:val="berschrift2"/>
-        <w:rPr>
-          <w:lang w:val="en-GB"/>
-        </w:rPr>
-      </w:pPr>
-      <w:bookmarkStart w:id="2" w:name="_Toc371284689"/>
-      <w:proofErr w:type="spellStart"/>
-      <w:r>
-        <w:rPr>
-          <w:lang w:val="en-GB"/>
-        </w:rPr>
-        <w:t>Projekt</w:t>
-      </w:r>
-      <w:proofErr w:type="spellEnd"/>
-      <w:r>
-        <w:rPr>
-          <w:lang w:val="en-GB"/>
-        </w:rPr>
-        <w:t xml:space="preserve"> Core</w:t>
-      </w:r>
-      <w:bookmarkEnd w:id="2"/>
+      <w:r>
+        <w:t>.</w:t>
+      </w:r>
     </w:p>
     <w:p>
       <w:pPr>
         <w:spacing w:after="0"/>
-        <w:rPr>
-          <w:lang w:val="en-GB"/>
-        </w:rPr>
-      </w:pPr>
-      <w:proofErr w:type="spellStart"/>
-      <w:r>
-        <w:rPr>
-          <w:lang w:val="en-GB"/>
-        </w:rPr>
-        <w:t>at.fhv.audioracer.core.model.Player</w:t>
-      </w:r>
-      <w:proofErr w:type="spellEnd"/>
-    </w:p>
-    <w:p>
-      <w:pPr>
-        <w:rPr>
-          <w:lang w:val="en-GB"/>
-        </w:rPr>
-      </w:pPr>
-      <w:proofErr w:type="spellStart"/>
-      <w:r>
-        <w:rPr>
-          <w:lang w:val="en-GB"/>
-        </w:rPr>
-        <w:t>at.fhv.audioracer.core.model.Car</w:t>
-      </w:r>
-      <w:proofErr w:type="spellEnd"/>
-    </w:p>
-    <w:p>
-      <w:pPr>
-        <w:pStyle w:val="berschrift2"/>
-        <w:rPr>
-          <w:lang w:val="de-AT"/>
-        </w:rPr>
-      </w:pPr>
-      <w:bookmarkStart w:id="3" w:name="_Toc371284690"/>
-      <w:r>
-        <w:rPr>
-          <w:lang w:val="de-AT"/>
-        </w:rPr>
-        <w:t xml:space="preserve">Projekt </w:t>
-      </w:r>
-      <w:r>
-        <w:rPr>
-          <w:lang w:val="de-AT"/>
-        </w:rPr>
-        <w:t>Spieler Kommunikation</w:t>
-      </w:r>
-      <w:bookmarkEnd w:id="3"/>
+      </w:pPr>
+      <w:r>
+        <w:t xml:space="preserve">Der Server hört auf </w:t>
+      </w:r>
+      <w:proofErr w:type="spellStart"/>
+      <w:r>
+        <w:t>WorldNetwork.CAMERA_SERVICE_PORT</w:t>
+      </w:r>
+      <w:proofErr w:type="spellEnd"/>
+      <w:r>
+        <w:t>.</w:t>
+      </w:r>
     </w:p>
     <w:p>
       <w:pPr>
         <w:spacing w:after="0"/>
-        <w:rPr>
-          <w:lang w:val="de-AT"/>
-        </w:rPr>
-      </w:pPr>
-      <w:proofErr w:type="spellStart"/>
-      <w:r>
-        <w:rPr>
-          <w:lang w:val="de-AT"/>
-        </w:rPr>
-        <w:t>at.fhv.audioracer.communication.player.IPlayerServer</w:t>
-      </w:r>
-      <w:proofErr w:type="spellEnd"/>
-      <w:r>
-        <w:rPr>
-          <w:lang w:val="de-AT"/>
-        </w:rPr>
-        <w:t xml:space="preserve"> (vorher: </w:t>
-      </w:r>
-      <w:proofErr w:type="spellStart"/>
-      <w:r>
-        <w:rPr>
-          <w:lang w:val="de-AT"/>
-        </w:rPr>
-        <w:t>IPlayerManager</w:t>
-      </w:r>
-      <w:proofErr w:type="spellEnd"/>
-      <w:r>
-        <w:rPr>
-          <w:lang w:val="de-AT"/>
-        </w:rPr>
-        <w:t>)</w:t>
-      </w:r>
-    </w:p>
-    <w:p>
-      <w:pPr>
-        <w:rPr>
-          <w:lang w:val="en-GB"/>
-        </w:rPr>
-      </w:pPr>
-      <w:proofErr w:type="spellStart"/>
-      <w:r>
-        <w:rPr>
-          <w:lang w:val="en-GB"/>
-        </w:rPr>
-        <w:t>at.fhv.audioracer.communication.player</w:t>
-      </w:r>
-      <w:r>
-        <w:rPr>
-          <w:lang w:val="en-GB"/>
-        </w:rPr>
-        <w:t>.dao.</w:t>
-      </w:r>
-      <w:r>
-        <w:rPr>
-          <w:lang w:val="en-GB"/>
-        </w:rPr>
-        <w:t>CheckPointDirection</w:t>
-      </w:r>
-      <w:proofErr w:type="spellEnd"/>
-    </w:p>
-    <w:p>
-      <w:pPr>
-        <w:pStyle w:val="berschrift2"/>
-        <w:rPr>
-          <w:lang w:val="de-AT"/>
-        </w:rPr>
-      </w:pPr>
-      <w:bookmarkStart w:id="4" w:name="_Toc371284691"/>
-      <w:r>
-        <w:rPr>
-          <w:lang w:val="de-AT"/>
-        </w:rPr>
-        <w:t xml:space="preserve">Projekt </w:t>
-      </w:r>
-      <w:r>
-        <w:rPr>
-          <w:lang w:val="de-AT"/>
-        </w:rPr>
-        <w:t>Welt Kommunikation</w:t>
-      </w:r>
-      <w:bookmarkEnd w:id="4"/>
+      </w:pPr>
+      <w:r>
+        <w:t xml:space="preserve">Der </w:t>
+      </w:r>
+      <w:proofErr w:type="spellStart"/>
+      <w:r>
+        <w:t>CameraServer</w:t>
+      </w:r>
+      <w:proofErr w:type="spellEnd"/>
+      <w:r>
+        <w:t xml:space="preserve"> </w:t>
+      </w:r>
+      <w:r>
+        <w:t xml:space="preserve">lässt genau eine </w:t>
+      </w:r>
+      <w:r>
+        <w:t>Kamera-</w:t>
+      </w:r>
+      <w:r>
+        <w:t>Verbindung zu.</w:t>
+      </w:r>
+      <w:r>
+        <w:t xml:space="preserve"> </w:t>
+      </w:r>
+      <w:r>
+        <w:t>Das registrierte</w:t>
+      </w:r>
+      <w:r>
+        <w:t xml:space="preserve"> RemoteObjekt </w:t>
+      </w:r>
+      <w:r>
+        <w:t>implementiert</w:t>
+      </w:r>
+      <w:r>
+        <w:t xml:space="preserve"> </w:t>
+      </w:r>
+      <w:proofErr w:type="spellStart"/>
+      <w:r>
+        <w:t>ICamera</w:t>
+      </w:r>
+      <w:proofErr w:type="spellEnd"/>
+      <w:r>
+        <w:t>. Über dieses können: „</w:t>
+      </w:r>
+      <w:proofErr w:type="spellStart"/>
+      <w:r>
+        <w:t>configureMap</w:t>
+      </w:r>
+      <w:proofErr w:type="spellEnd"/>
+      <w:r>
+        <w:t>“, „</w:t>
+      </w:r>
+      <w:proofErr w:type="spellStart"/>
+      <w:r>
+        <w:t>carDetected</w:t>
+      </w:r>
+      <w:proofErr w:type="spellEnd"/>
+      <w:r>
+        <w:t>“ und „</w:t>
+      </w:r>
+      <w:proofErr w:type="spellStart"/>
+      <w:r>
+        <w:t>detectionFinished</w:t>
+      </w:r>
+      <w:proofErr w:type="spellEnd"/>
+      <w:r>
+        <w:t>“ aufgerufen werden.</w:t>
+      </w:r>
     </w:p>
     <w:p>
       <w:pPr>
         <w:spacing w:after="0"/>
-        <w:rPr>
-          <w:lang w:val="de-AT"/>
-        </w:rPr>
-      </w:pPr>
-      <w:proofErr w:type="spellStart"/>
-      <w:r>
-        <w:rPr>
-          <w:lang w:val="de-AT"/>
-        </w:rPr>
-        <w:t>at.fhv.audioracer.communication.world.ICarClientManager</w:t>
-      </w:r>
-      <w:proofErr w:type="spellEnd"/>
-    </w:p>
-    <w:p>
-      <w:pPr>
-        <w:spacing w:after="0"/>
-        <w:rPr>
-          <w:lang w:val="en-GB"/>
-        </w:rPr>
-      </w:pPr>
-      <w:proofErr w:type="spellStart"/>
-      <w:r>
-        <w:rPr>
-          <w:lang w:val="en-GB"/>
-        </w:rPr>
-        <w:t>at.fhv.audioracer.communication.world</w:t>
-      </w:r>
-      <w:r>
-        <w:rPr>
-          <w:lang w:val="en-GB"/>
-        </w:rPr>
-        <w:t>.ICamera</w:t>
-      </w:r>
-      <w:proofErr w:type="spellEnd"/>
-    </w:p>
-    <w:p>
-      <w:pPr>
-        <w:spacing w:after="0"/>
-        <w:rPr>
-          <w:lang w:val="en-GB"/>
-        </w:rPr>
-      </w:pPr>
-      <w:proofErr w:type="spellStart"/>
-      <w:r>
-        <w:rPr>
-          <w:lang w:val="en-GB"/>
-        </w:rPr>
-        <w:t>at.fhv.audioracer.communication.world.dao.CarPosition</w:t>
-      </w:r>
-      <w:proofErr w:type="spellEnd"/>
-    </w:p>
-    <w:p>
-      <w:pPr>
-        <w:spacing w:after="0"/>
-        <w:rPr>
-          <w:lang w:val="en-GB"/>
-        </w:rPr>
-      </w:pPr>
-    </w:p>
-    <w:p>
-      <w:pPr>
-        <w:pStyle w:val="berschrift1"/>
-        <w:rPr>
-          <w:lang w:val="de-AT"/>
-        </w:rPr>
-      </w:pPr>
-      <w:bookmarkStart w:id="5" w:name="_Toc371284692"/>
-      <w:r>
-        <w:rPr>
-          <w:lang w:val="de-AT"/>
-        </w:rPr>
-        <w:t>2) Kommunikationsaufbau</w:t>
-      </w:r>
-      <w:bookmarkEnd w:id="5"/>
-    </w:p>
-    <w:p>
-      <w:pPr>
-        <w:pStyle w:val="berschrift2"/>
-      </w:pPr>
-      <w:bookmarkStart w:id="6" w:name="_Toc371284693"/>
-      <w:r>
-        <w:t>Spieler</w:t>
-      </w:r>
-      <w:r>
-        <w:t>-Server</w:t>
-      </w:r>
-      <w:r>
-        <w:t xml:space="preserve"> Kommunikation</w:t>
-      </w:r>
-      <w:r>
-        <w:t>saufbau</w:t>
-      </w:r>
-      <w:bookmarkEnd w:id="6"/>
-    </w:p>
-    <w:p>
-      <w:pPr>
-        <w:spacing w:after="0"/>
-      </w:pPr>
-      <w:r>
-        <w:t>Die Sp</w:t>
-      </w:r>
-      <w:r>
-        <w:t>ieler bauen zum Server eine TCP und</w:t>
-      </w:r>
-      <w:r>
-        <w:t xml:space="preserve"> UDP Verbin</w:t>
-      </w:r>
-      <w:r>
-        <w:t>d</w:t>
-      </w:r>
-      <w:r>
-        <w:t>ung auf.</w:t>
-      </w:r>
-    </w:p>
-    <w:p>
-      <w:pPr>
-        <w:spacing w:after="0"/>
-      </w:pPr>
-      <w:r>
-        <w:t xml:space="preserve">Der Server hört auf </w:t>
-      </w:r>
-      <w:proofErr w:type="spellStart"/>
-      <w:r>
-        <w:t>PlayerNetwork.PLAYER_SERVICE_PORT</w:t>
-      </w:r>
-      <w:proofErr w:type="spellEnd"/>
-      <w:r>
-        <w:t xml:space="preserve"> und für jede neue Spieler Verbindung wird eine neue </w:t>
-      </w:r>
-      <w:proofErr w:type="spellStart"/>
-      <w:r>
-        <w:t>com.esotericsoftware.kryonet.Connection</w:t>
-      </w:r>
-      <w:proofErr w:type="spellEnd"/>
-      <w:r>
-        <w:t xml:space="preserve"> </w:t>
-      </w:r>
-      <w:r>
-        <w:t>geöffnet.</w:t>
-      </w:r>
-    </w:p>
-    <w:p>
-      <w:pPr>
-        <w:spacing w:after="0"/>
-      </w:pPr>
-      <w:r>
-        <w:t xml:space="preserve">Beim Verbindungsaufbau wird der Spieler </w:t>
-      </w:r>
-      <w:r>
-        <w:rPr>
-          <w:b/>
-        </w:rPr>
-        <w:t xml:space="preserve">global im </w:t>
-      </w:r>
-      <w:r>
-        <w:rPr>
-          <w:b/>
-        </w:rPr>
-        <w:t xml:space="preserve">GameModerator </w:t>
-      </w:r>
-      <w:r>
-        <w:rPr>
-          <w:b/>
-        </w:rPr>
-        <w:t>angemeldet</w:t>
-      </w:r>
-      <w:r>
-        <w:t xml:space="preserve"> (=Verwalter)</w:t>
-      </w:r>
-      <w:r>
-        <w:t xml:space="preserve"> und </w:t>
-      </w:r>
-      <w:r>
-        <w:t xml:space="preserve">er vergibt eine </w:t>
-      </w:r>
-      <w:r>
-        <w:t>ID für den Spieler</w:t>
-      </w:r>
-      <w:r>
-        <w:t>.</w:t>
-      </w:r>
-    </w:p>
-    <w:p>
-      <w:pPr>
-        <w:spacing w:after="0"/>
-      </w:pPr>
-      <w:r>
-        <w:t xml:space="preserve">Die </w:t>
-      </w:r>
-      <w:r>
-        <w:t>„</w:t>
-      </w:r>
-      <w:proofErr w:type="spellStart"/>
-      <w:r>
-        <w:t>connect</w:t>
-      </w:r>
-      <w:proofErr w:type="spellEnd"/>
-      <w:r>
-        <w:t>“</w:t>
-      </w:r>
-      <w:r>
-        <w:t>-Methode</w:t>
-      </w:r>
-      <w:r>
-        <w:t xml:space="preserve"> </w:t>
-      </w:r>
-      <w:r>
-        <w:t>(</w:t>
-      </w:r>
-      <w:proofErr w:type="spellStart"/>
-      <w:r>
-        <w:t>IPlayerServer</w:t>
-      </w:r>
-      <w:proofErr w:type="spellEnd"/>
-      <w:r>
-        <w:t xml:space="preserve">) weist dem </w:t>
-      </w:r>
-      <w:r>
-        <w:t>Spieler</w:t>
-      </w:r>
-      <w:r>
-        <w:t xml:space="preserve"> </w:t>
-      </w:r>
-      <w:r>
-        <w:t>anschließend den</w:t>
-      </w:r>
-      <w:r>
-        <w:t xml:space="preserve"> </w:t>
-      </w:r>
-      <w:r>
-        <w:t xml:space="preserve">gewünschten </w:t>
-      </w:r>
-      <w:r>
-        <w:t>Name</w:t>
-      </w:r>
-      <w:r>
-        <w:t>n zu</w:t>
-      </w:r>
-      <w:r>
-        <w:t>.</w:t>
-      </w:r>
-    </w:p>
-    <w:p>
-      <w:pPr>
-        <w:spacing w:after="0"/>
-      </w:pPr>
-    </w:p>
-    <w:p>
-      <w:pPr>
-        <w:pStyle w:val="berschrift2"/>
-      </w:pPr>
-      <w:bookmarkStart w:id="7" w:name="_Toc371284694"/>
-      <w:r>
-        <w:t>Kamera-Server Kommunikation</w:t>
-      </w:r>
-      <w:r>
-        <w:t>saufbau</w:t>
-      </w:r>
-      <w:bookmarkEnd w:id="7"/>
-    </w:p>
-    <w:p>
-      <w:pPr>
-        <w:spacing w:after="0"/>
-      </w:pPr>
-      <w:r>
-        <w:t>Die Kamera verbindet sicher über TCP und UDP zum Server</w:t>
-      </w:r>
-      <w:r>
-        <w:t xml:space="preserve"> (</w:t>
-      </w:r>
-      <w:proofErr w:type="spellStart"/>
-      <w:r>
-        <w:t>CameraServer</w:t>
-      </w:r>
-      <w:proofErr w:type="spellEnd"/>
-      <w:r>
-        <w:t xml:space="preserve"> </w:t>
-      </w:r>
-      <w:proofErr w:type="spellStart"/>
-      <w:r>
-        <w:t>extends</w:t>
-      </w:r>
-      <w:proofErr w:type="spellEnd"/>
-      <w:r>
-        <w:t xml:space="preserve"> </w:t>
-      </w:r>
-      <w:proofErr w:type="spellStart"/>
-      <w:r>
-        <w:t>com.esotericsoftware.kryonet.Server</w:t>
-      </w:r>
-      <w:proofErr w:type="spellEnd"/>
-      <w:r>
-        <w:t>)</w:t>
-      </w:r>
-      <w:r>
-        <w:t>.</w:t>
-      </w:r>
-    </w:p>
-    <w:p>
-      <w:pPr>
-        <w:spacing w:after="0"/>
-      </w:pPr>
-      <w:r>
-        <w:t xml:space="preserve">Der Server hört auf </w:t>
-      </w:r>
-      <w:proofErr w:type="spellStart"/>
-      <w:r>
-        <w:t>WorldNetwork.CAMERA_SERVICE_PORT</w:t>
-      </w:r>
-      <w:proofErr w:type="spellEnd"/>
-      <w:r>
-        <w:t>.</w:t>
-      </w:r>
-    </w:p>
-    <w:p>
-      <w:pPr>
-        <w:spacing w:after="0"/>
-      </w:pPr>
-      <w:r>
-        <w:t xml:space="preserve">Der </w:t>
-      </w:r>
-      <w:proofErr w:type="spellStart"/>
-      <w:r>
-        <w:t>CameraServer</w:t>
-      </w:r>
-      <w:proofErr w:type="spellEnd"/>
-      <w:r>
-        <w:t xml:space="preserve"> </w:t>
-      </w:r>
-      <w:r>
-        <w:t xml:space="preserve">lässt genau eine </w:t>
-      </w:r>
-      <w:r>
-        <w:t>Kamera-</w:t>
-      </w:r>
-      <w:r>
-        <w:t>Verbindung zu.</w:t>
-      </w:r>
-      <w:r>
-        <w:t xml:space="preserve"> </w:t>
-      </w:r>
-      <w:r>
-        <w:t>Das registrierte</w:t>
-      </w:r>
-      <w:r>
-        <w:t xml:space="preserve"> RemoteObjekt </w:t>
-      </w:r>
-      <w:r>
-        <w:t>implementiert</w:t>
-      </w:r>
-      <w:r>
-        <w:t xml:space="preserve"> </w:t>
-      </w:r>
-      <w:proofErr w:type="spellStart"/>
-      <w:r>
-        <w:t>ICamera</w:t>
-      </w:r>
-      <w:proofErr w:type="spellEnd"/>
-      <w:r>
-        <w:t>. Über dieses können: „</w:t>
-      </w:r>
-      <w:proofErr w:type="spellStart"/>
-      <w:r>
-        <w:t>configureMap</w:t>
-      </w:r>
-      <w:proofErr w:type="spellEnd"/>
-      <w:r>
-        <w:t>“, „</w:t>
-      </w:r>
-      <w:proofErr w:type="spellStart"/>
-      <w:r>
-        <w:t>carDetected</w:t>
-      </w:r>
-      <w:proofErr w:type="spellEnd"/>
-      <w:r>
-        <w:t>“ und „</w:t>
-      </w:r>
-      <w:proofErr w:type="spellStart"/>
-      <w:r>
-        <w:t>detectionFinished</w:t>
-      </w:r>
-      <w:proofErr w:type="spellEnd"/>
-      <w:r>
-        <w:t>“ aufgerufen werden.</w:t>
-      </w:r>
-    </w:p>
-    <w:p>
-      <w:pPr>
-        <w:spacing w:after="0"/>
-      </w:pPr>
-      <w:r>
+      </w:pPr>
+      <w:r>
+        <w:lastRenderedPageBreak/>
         <w:t>Zur Übermittlung der UDP Message „</w:t>
       </w:r>
       <w:proofErr w:type="spellStart"/>
@@ -1894,7 +1983,6 @@
         <w:rPr>
           <w:b/>
         </w:rPr>
-        <w:lastRenderedPageBreak/>
         <w:t xml:space="preserve">Der </w:t>
       </w:r>
       <w:proofErr w:type="spellStart"/>
@@ -1933,7 +2021,7 @@
       <w:pPr>
         <w:pStyle w:val="berschrift2"/>
       </w:pPr>
-      <w:bookmarkStart w:id="8" w:name="_Toc371284695"/>
+      <w:bookmarkStart w:id="17" w:name="_Toc371284695"/>
       <w:proofErr w:type="spellStart"/>
       <w:r>
         <w:t>ZigBee</w:t>
@@ -1942,7 +2030,7 @@
       <w:r>
         <w:t>-Server Kommunikationsaufbau</w:t>
       </w:r>
-      <w:bookmarkEnd w:id="8"/>
+      <w:bookmarkEnd w:id="17"/>
     </w:p>
     <w:p>
       <w:pPr>
@@ -2096,11 +2184,11 @@
       <w:pPr>
         <w:pStyle w:val="berschrift1"/>
       </w:pPr>
-      <w:bookmarkStart w:id="9" w:name="_Toc371284696"/>
+      <w:bookmarkStart w:id="18" w:name="_Toc371284696"/>
       <w:r>
         <w:t>3) Spielvorbereitung</w:t>
       </w:r>
-      <w:bookmarkEnd w:id="9"/>
+      <w:bookmarkEnd w:id="18"/>
     </w:p>
     <w:p>
       <w:pPr>
@@ -2492,6 +2580,7 @@
       </w:pPr>
       <w:proofErr w:type="spellStart"/>
       <w:r>
+        <w:lastRenderedPageBreak/>
         <w:t>ZigBee</w:t>
       </w:r>
       <w:proofErr w:type="spellEnd"/>
@@ -2536,15 +2625,14 @@
       <w:pPr>
         <w:pStyle w:val="berschrift1"/>
       </w:pPr>
-      <w:bookmarkStart w:id="10" w:name="_Toc371284697"/>
-      <w:r>
-        <w:lastRenderedPageBreak/>
+      <w:bookmarkStart w:id="19" w:name="_Toc371284697"/>
+      <w:r>
         <w:t>4) Schnittstellenbeschreibung</w:t>
       </w:r>
       <w:r>
         <w:t>en</w:t>
       </w:r>
-      <w:bookmarkEnd w:id="10"/>
+      <w:bookmarkEnd w:id="19"/>
     </w:p>
     <w:p>
       <w:pPr>
@@ -3487,6 +3575,7 @@
         <w:rPr>
           <w:lang w:val="de-AT"/>
         </w:rPr>
+        <w:lastRenderedPageBreak/>
         <w:t>Kann zu jeder Zeit an den Server gesendet werden. Der GameModerator entkoppelt den Spieler von seinem Auto. Wird „</w:t>
       </w:r>
       <w:proofErr w:type="spellStart"/>
@@ -3534,7 +3623,6 @@
         <w:rPr>
           <w:lang w:val="de-AT"/>
         </w:rPr>
-        <w:lastRenderedPageBreak/>
         <w:t>War die Endkoppelung erfolgreich</w:t>
       </w:r>
       <w:r>
@@ -4079,7 +4167,7 @@
           <w:lang w:val="de-AT"/>
         </w:rPr>
       </w:pPr>
-      <w:bookmarkStart w:id="11" w:name="_Toc371284698"/>
+      <w:bookmarkStart w:id="20" w:name="_Toc371284698"/>
       <w:r>
         <w:rPr>
           <w:lang w:val="de-AT"/>
@@ -4092,7 +4180,7 @@
         </w:rPr>
         <w:t>Offenes</w:t>
       </w:r>
-      <w:bookmarkEnd w:id="11"/>
+      <w:bookmarkEnd w:id="20"/>
     </w:p>
     <w:p>
       <w:pPr>
@@ -4128,32 +4216,21 @@
         </w:numPr>
         <w:spacing w:after="0"/>
         <w:ind w:left="426" w:hanging="284"/>
-      </w:pPr>
-      <w:r>
-        <w:t xml:space="preserve">ServerPlayer sollte sowohl von Player (Core Projekt) als auch </w:t>
-      </w:r>
-      <w:proofErr w:type="spellStart"/>
-      <w:r>
-        <w:t>Kyronet</w:t>
-      </w:r>
-      <w:proofErr w:type="spellEnd"/>
-      <w:r>
-        <w:t xml:space="preserve"> Connection erben</w:t>
-      </w:r>
-      <w:r>
-        <w:t xml:space="preserve">….. </w:t>
-      </w:r>
-      <w:r>
-        <w:t>*</w:t>
-      </w:r>
-      <w:proofErr w:type="spellStart"/>
-      <w:r>
-        <w:t>boing</w:t>
-      </w:r>
-      <w:proofErr w:type="spellEnd"/>
-      <w:r>
-        <w:t>*</w:t>
-      </w:r>
+        <w:rPr>
+          <w:del w:id="21" w:author="Benutzer" w:date="2013-11-07T14:28:00Z"/>
+        </w:rPr>
+      </w:pPr>
+      <w:del w:id="22" w:author="Benutzer" w:date="2013-11-07T14:28:00Z">
+        <w:r>
+          <w:delText>ServerPlayer sollte sowohl von Player (Core Projekt) als auch Kyronet Connection erben</w:delText>
+        </w:r>
+        <w:r>
+          <w:delText xml:space="preserve">….. </w:delText>
+        </w:r>
+        <w:r>
+          <w:delText>*boing*</w:delText>
+        </w:r>
+      </w:del>
     </w:p>
     <w:p>
       <w:pPr>
@@ -4164,11 +4241,11 @@
       <w:pPr>
         <w:pStyle w:val="berschrift1"/>
       </w:pPr>
-      <w:bookmarkStart w:id="12" w:name="_Toc371284699"/>
+      <w:bookmarkStart w:id="23" w:name="_Toc371284699"/>
       <w:r>
         <w:t>6) Notizen</w:t>
       </w:r>
-      <w:bookmarkEnd w:id="12"/>
+      <w:bookmarkEnd w:id="23"/>
     </w:p>
     <w:p>
       <w:pPr>
@@ -4296,6 +4373,7 @@
           <w:b/>
           <w:lang w:val="de-AT"/>
         </w:rPr>
+        <w:lastRenderedPageBreak/>
         <w:t>Methodenaufrufe</w:t>
       </w:r>
       <w:r>
@@ -4434,7 +4512,7 @@
       <w:rPr>
         <w:noProof/>
       </w:rPr>
-      <w:t>5</w:t>
+      <w:t>4</w:t>
     </w:r>
     <w:r>
       <w:fldChar w:fldCharType="end"/>
@@ -4447,7 +4525,7 @@
         <w:rPr>
           <w:noProof/>
         </w:rPr>
-        <w:t>5</w:t>
+        <w:t>6</w:t>
       </w:r>
     </w:fldSimple>
   </w:p>
@@ -5501,7 +5579,7 @@
 </file>
 
 <file path=customXml/itemProps1.xml><?xml version="1.0" encoding="utf-8"?>
-<ds:datastoreItem xmlns:ds="http://schemas.openxmlformats.org/officeDocument/2006/customXml" ds:itemID="{05433466-0C2D-4908-8F5F-2BABEB3303D5}">
+<ds:datastoreItem xmlns:ds="http://schemas.openxmlformats.org/officeDocument/2006/customXml" ds:itemID="{B1DA6FE2-90E8-4672-99CA-3603B0FFD5DE}">
   <ds:schemaRefs>
     <ds:schemaRef ds:uri="http://schemas.openxmlformats.org/officeDocument/2006/bibliography"/>
   </ds:schemaRefs>

</xml_diff>

<commit_message>
forgot do add adepted Server-Dokumentation.docx in last revision
</commit_message>
<xml_diff>
--- a/docs/Server-Dokumentation.docx
+++ b/docs/Server-Dokumentation.docx
@@ -1376,6 +1376,7 @@
       <w:pPr>
         <w:spacing w:after="0"/>
         <w:rPr>
+          <w:ins w:id="6" w:author="Benutzer" w:date="2013-11-09T17:15:00Z"/>
           <w:lang w:val="de-AT"/>
         </w:rPr>
       </w:pPr>
@@ -1410,17 +1411,102 @@
     </w:p>
     <w:p>
       <w:pPr>
-        <w:rPr>
-          <w:ins w:id="6" w:author="Benutzer" w:date="2013-11-07T14:34:00Z"/>
+        <w:spacing w:after="0"/>
+        <w:rPr>
+          <w:ins w:id="7" w:author="Benutzer" w:date="2013-11-09T17:15:00Z"/>
           <w:lang w:val="en-GB"/>
         </w:rPr>
       </w:pPr>
-      <w:r>
-        <w:rPr>
+      <w:proofErr w:type="spellStart"/>
+      <w:ins w:id="8" w:author="Benutzer" w:date="2013-11-09T17:15:00Z">
+        <w:r>
+          <w:rPr>
+            <w:lang w:val="en-GB"/>
+          </w:rPr>
+          <w:t>at.fhv.audioracer.communication.player</w:t>
+        </w:r>
+        <w:r>
+          <w:rPr>
+            <w:lang w:val="en-GB"/>
+          </w:rPr>
+          <w:t>.message.PlayerMessage</w:t>
+        </w:r>
+        <w:proofErr w:type="spellEnd"/>
+      </w:ins>
+    </w:p>
+    <w:p>
+      <w:pPr>
+        <w:spacing w:after="0"/>
+        <w:rPr>
+          <w:ins w:id="9" w:author="Benutzer" w:date="2013-11-09T17:17:00Z"/>
           <w:lang w:val="en-GB"/>
         </w:rPr>
+      </w:pPr>
+      <w:ins w:id="10" w:author="Benutzer" w:date="2013-11-09T17:16:00Z">
+        <w:r>
+          <w:rPr>
+            <w:lang w:val="en-GB"/>
+          </w:rPr>
+          <w:t>at.fhv.audioracer.communication.player.message.</w:t>
+        </w:r>
+      </w:ins>
+      <w:ins w:id="11" w:author="Benutzer" w:date="2013-11-09T17:17:00Z">
+        <w:r>
+          <w:rPr>
+            <w:lang w:val="en-GB"/>
+          </w:rPr>
+          <w:t>ConnectRequestMessage</w:t>
+        </w:r>
+      </w:ins>
+    </w:p>
+    <w:p>
+      <w:pPr>
+        <w:spacing w:after="0"/>
+        <w:rPr>
+          <w:lang w:val="en-GB"/>
+          <w:rPrChange w:id="12" w:author="Benutzer" w:date="2013-11-09T17:16:00Z">
+            <w:rPr>
+              <w:lang w:val="de-AT"/>
+            </w:rPr>
+          </w:rPrChange>
+        </w:rPr>
+      </w:pPr>
+      <w:ins w:id="13" w:author="Benutzer" w:date="2013-11-09T17:17:00Z">
+        <w:r>
+          <w:rPr>
+            <w:lang w:val="en-GB"/>
+          </w:rPr>
+          <w:t>at.fhv.audioracer.communication.player</w:t>
+        </w:r>
+        <w:r>
+          <w:rPr>
+            <w:lang w:val="en-GB"/>
+          </w:rPr>
+          <w:t>.message.ConnectResponseMessage</w:t>
+        </w:r>
+      </w:ins>
+    </w:p>
+    <w:p>
+      <w:pPr>
+        <w:rPr>
+          <w:del w:id="14" w:author="Benutzer" w:date="2013-11-09T17:17:00Z"/>
+          <w:lang w:val="de-AT"/>
+          <w:rPrChange w:id="15" w:author="Benutzer" w:date="2013-11-09T17:17:00Z">
+            <w:rPr>
+              <w:del w:id="16" w:author="Benutzer" w:date="2013-11-09T17:17:00Z"/>
+              <w:lang w:val="en-GB"/>
+            </w:rPr>
+          </w:rPrChange>
+        </w:rPr>
+      </w:pPr>
+      <w:proofErr w:type="spellStart"/>
+      <w:r>
+        <w:rPr>
+          <w:lang w:val="en-GB"/>
+        </w:rPr>
         <w:t>at.fhv.audioracer.communication.player</w:t>
       </w:r>
+      <w:proofErr w:type="spellEnd"/>
       <w:proofErr w:type="gramStart"/>
       <w:r>
         <w:rPr>
@@ -1429,7 +1515,7 @@
         <w:t>.</w:t>
       </w:r>
       <w:proofErr w:type="gramEnd"/>
-      <w:del w:id="7" w:author="Benutzer" w:date="2013-11-07T14:34:00Z">
+      <w:del w:id="17" w:author="Benutzer" w:date="2013-11-07T14:34:00Z">
         <w:r>
           <w:rPr>
             <w:lang w:val="en-GB"/>
@@ -1437,157 +1523,144 @@
           <w:delText>dao</w:delText>
         </w:r>
       </w:del>
-      <w:ins w:id="8" w:author="Benutzer" w:date="2013-11-07T14:34:00Z">
+      <w:proofErr w:type="spellStart"/>
+      <w:ins w:id="18" w:author="Benutzer" w:date="2013-11-07T14:34:00Z">
         <w:r>
           <w:rPr>
-            <w:lang w:val="en-GB"/>
+            <w:lang w:val="de-AT"/>
+            <w:rPrChange w:id="19" w:author="Benutzer" w:date="2013-11-09T17:17:00Z">
+              <w:rPr>
+                <w:lang w:val="en-GB"/>
+              </w:rPr>
+            </w:rPrChange>
           </w:rPr>
           <w:t>message</w:t>
         </w:r>
       </w:ins>
       <w:r>
         <w:rPr>
+          <w:lang w:val="de-AT"/>
+          <w:rPrChange w:id="20" w:author="Benutzer" w:date="2013-11-09T17:17:00Z">
+            <w:rPr>
+              <w:lang w:val="en-GB"/>
+            </w:rPr>
+          </w:rPrChange>
+        </w:rPr>
+        <w:t>.CheckPointDirection</w:t>
+      </w:r>
+    </w:p>
+    <w:p>
+      <w:pPr>
+        <w:pStyle w:val="berschrift2"/>
+        <w:rPr>
+          <w:lang w:val="de-AT"/>
+        </w:rPr>
+      </w:pPr>
+      <w:bookmarkStart w:id="21" w:name="_Toc371284691"/>
+      <w:r>
+        <w:rPr>
+          <w:lang w:val="de-AT"/>
+        </w:rPr>
+        <w:t>Projekt</w:t>
+      </w:r>
+      <w:proofErr w:type="spellEnd"/>
+      <w:r>
+        <w:rPr>
+          <w:lang w:val="de-AT"/>
+        </w:rPr>
+        <w:t xml:space="preserve"> </w:t>
+      </w:r>
+      <w:r>
+        <w:rPr>
+          <w:lang w:val="de-AT"/>
+        </w:rPr>
+        <w:t>Welt Kommunikation</w:t>
+      </w:r>
+      <w:bookmarkEnd w:id="21"/>
+    </w:p>
+    <w:p>
+      <w:pPr>
+        <w:spacing w:after="0"/>
+        <w:rPr>
+          <w:lang w:val="de-AT"/>
+        </w:rPr>
+      </w:pPr>
+      <w:proofErr w:type="spellStart"/>
+      <w:r>
+        <w:rPr>
+          <w:lang w:val="de-AT"/>
+        </w:rPr>
+        <w:t>at.fhv.audioracer.communication.world.ICarClientManager</w:t>
+      </w:r>
+      <w:proofErr w:type="spellEnd"/>
+    </w:p>
+    <w:p>
+      <w:pPr>
+        <w:spacing w:after="0"/>
+        <w:rPr>
           <w:lang w:val="en-GB"/>
         </w:rPr>
-        <w:t>.</w:t>
-      </w:r>
+      </w:pPr>
+      <w:proofErr w:type="spellStart"/>
       <w:r>
         <w:rPr>
           <w:lang w:val="en-GB"/>
         </w:rPr>
-        <w:t>CheckPointDirection</w:t>
-      </w:r>
-    </w:p>
-    <w:p>
-      <w:pPr>
+        <w:t>at.fhv.audioracer.communication.world</w:t>
+      </w:r>
+      <w:r>
         <w:rPr>
           <w:lang w:val="en-GB"/>
         </w:rPr>
-      </w:pPr>
-      <w:proofErr w:type="spellStart"/>
-      <w:proofErr w:type="gramStart"/>
-      <w:ins w:id="9" w:author="Benutzer" w:date="2013-11-07T14:34:00Z">
-        <w:r>
-          <w:rPr>
-            <w:lang w:val="en-GB"/>
-          </w:rPr>
-          <w:t>at.fhv.audioracer.communication.player.message</w:t>
-        </w:r>
-        <w:proofErr w:type="spellEnd"/>
-        <w:r>
-          <w:rPr>
-            <w:lang w:val="en-GB"/>
-          </w:rPr>
-          <w:t>.</w:t>
-        </w:r>
-      </w:ins>
-      <w:proofErr w:type="gramEnd"/>
+        <w:t>.ICamera</w:t>
+      </w:r>
+      <w:proofErr w:type="spellEnd"/>
+    </w:p>
+    <w:p>
+      <w:pPr>
+        <w:spacing w:after="0"/>
+        <w:rPr>
+          <w:lang w:val="en-GB"/>
+        </w:rPr>
+      </w:pPr>
+      <w:proofErr w:type="spellStart"/>
+      <w:r>
+        <w:rPr>
+          <w:lang w:val="en-GB"/>
+        </w:rPr>
+        <w:t>at.fhv.audioracer.communication.world.dao.CarPosition</w:t>
+      </w:r>
+      <w:proofErr w:type="spellEnd"/>
+    </w:p>
+    <w:p>
+      <w:pPr>
+        <w:spacing w:after="0"/>
+        <w:rPr>
+          <w:lang w:val="en-GB"/>
+        </w:rPr>
+      </w:pPr>
+    </w:p>
+    <w:p>
+      <w:pPr>
+        <w:pStyle w:val="berschrift1"/>
+        <w:rPr>
+          <w:lang w:val="de-AT"/>
+        </w:rPr>
+      </w:pPr>
+      <w:bookmarkStart w:id="22" w:name="_Toc371284692"/>
+      <w:r>
+        <w:rPr>
+          <w:lang w:val="de-AT"/>
+        </w:rPr>
+        <w:t>2) Kommunikationsaufbau</w:t>
+      </w:r>
+      <w:bookmarkEnd w:id="22"/>
     </w:p>
     <w:p>
       <w:pPr>
         <w:pStyle w:val="berschrift2"/>
-        <w:rPr>
-          <w:lang w:val="de-AT"/>
-        </w:rPr>
-      </w:pPr>
-      <w:bookmarkStart w:id="10" w:name="_Toc371284691"/>
-      <w:r>
-        <w:rPr>
-          <w:lang w:val="de-AT"/>
-        </w:rPr>
-        <w:t xml:space="preserve">Projekt </w:t>
-      </w:r>
-      <w:r>
-        <w:rPr>
-          <w:lang w:val="de-AT"/>
-        </w:rPr>
-        <w:t>Welt Kommunikation</w:t>
-      </w:r>
-      <w:bookmarkEnd w:id="10"/>
-    </w:p>
-    <w:p>
-      <w:pPr>
-        <w:spacing w:after="0"/>
-        <w:rPr>
-          <w:lang w:val="de-AT"/>
-        </w:rPr>
-      </w:pPr>
-      <w:proofErr w:type="spellStart"/>
-      <w:r>
-        <w:rPr>
-          <w:lang w:val="de-AT"/>
-        </w:rPr>
-        <w:t>at.fhv.audioracer.communication.world.ICarClientManager</w:t>
-      </w:r>
-      <w:proofErr w:type="spellEnd"/>
-    </w:p>
-    <w:p>
-      <w:pPr>
-        <w:spacing w:after="0"/>
-        <w:rPr>
-          <w:lang w:val="en-GB"/>
-        </w:rPr>
-      </w:pPr>
-      <w:proofErr w:type="spellStart"/>
-      <w:r>
-        <w:rPr>
-          <w:lang w:val="en-GB"/>
-        </w:rPr>
-        <w:t>at.fhv.audioracer.communication.world</w:t>
-      </w:r>
-      <w:r>
-        <w:rPr>
-          <w:lang w:val="en-GB"/>
-        </w:rPr>
-        <w:t>.ICamera</w:t>
-      </w:r>
-      <w:proofErr w:type="spellEnd"/>
-    </w:p>
-    <w:p>
-      <w:pPr>
-        <w:spacing w:after="0"/>
-        <w:rPr>
-          <w:lang w:val="en-GB"/>
-        </w:rPr>
-      </w:pPr>
-      <w:proofErr w:type="spellStart"/>
-      <w:r>
-        <w:rPr>
-          <w:lang w:val="en-GB"/>
-        </w:rPr>
-        <w:t>at.fhv.audioracer.communication.world.dao.CarPosition</w:t>
-      </w:r>
-      <w:proofErr w:type="spellEnd"/>
-    </w:p>
-    <w:p>
-      <w:pPr>
-        <w:spacing w:after="0"/>
-        <w:rPr>
-          <w:lang w:val="en-GB"/>
-        </w:rPr>
-      </w:pPr>
-    </w:p>
-    <w:p>
-      <w:pPr>
-        <w:pStyle w:val="berschrift1"/>
-        <w:rPr>
-          <w:lang w:val="de-AT"/>
-        </w:rPr>
-      </w:pPr>
-      <w:bookmarkStart w:id="11" w:name="_Toc371284692"/>
-      <w:r>
-        <w:rPr>
-          <w:lang w:val="de-AT"/>
-        </w:rPr>
-        <w:t>2) Kommunikationsaufbau</w:t>
-      </w:r>
-      <w:bookmarkEnd w:id="11"/>
-    </w:p>
-    <w:p>
-      <w:pPr>
-        <w:pStyle w:val="berschrift2"/>
-      </w:pPr>
-      <w:bookmarkStart w:id="12" w:name="_Toc371284693"/>
+      </w:pPr>
+      <w:bookmarkStart w:id="23" w:name="_Toc371284693"/>
       <w:r>
         <w:t>Spieler</w:t>
       </w:r>
@@ -1600,7 +1673,7 @@
       <w:r>
         <w:t>saufbau</w:t>
       </w:r>
-      <w:bookmarkEnd w:id="12"/>
+      <w:bookmarkEnd w:id="23"/>
     </w:p>
     <w:p>
       <w:pPr>
@@ -1653,10 +1726,10 @@
       <w:pPr>
         <w:spacing w:after="0"/>
         <w:rPr>
-          <w:del w:id="13" w:author="Benutzer" w:date="2013-11-07T15:46:00Z"/>
-        </w:rPr>
-      </w:pPr>
-      <w:del w:id="14" w:author="Benutzer" w:date="2013-11-07T15:46:00Z">
+          <w:del w:id="24" w:author="Benutzer" w:date="2013-11-07T15:46:00Z"/>
+        </w:rPr>
+      </w:pPr>
+      <w:del w:id="25" w:author="Benutzer" w:date="2013-11-07T15:46:00Z">
         <w:r>
           <w:delText xml:space="preserve">Beim Verbindungsaufbau wird der Spieler </w:delText>
         </w:r>
@@ -1759,12 +1832,9 @@
       <w:pPr>
         <w:spacing w:after="0"/>
       </w:pPr>
-      <w:ins w:id="15" w:author="Benutzer" w:date="2013-11-07T15:46:00Z">
+      <w:ins w:id="26" w:author="Benutzer" w:date="2013-11-07T15:46:00Z">
         <w:r>
-          <w:t xml:space="preserve">Der Spieler wird global im GameModerator angemeldet, wenn dieser </w:t>
-        </w:r>
-        <w:r>
-          <w:t>„</w:t>
+          <w:t>Der Spieler wird global im GameModerator angemeldet, wenn dieser „</w:t>
         </w:r>
         <w:proofErr w:type="spellStart"/>
         <w:r>
@@ -1772,10 +1842,7 @@
         </w:r>
         <w:proofErr w:type="spellEnd"/>
         <w:r>
-          <w:t>“</w:t>
-        </w:r>
-        <w:r>
-          <w:t xml:space="preserve"> erfolgreich aufgerufen hat.</w:t>
+          <w:t>“ erfolgreich aufgerufen hat.</w:t>
         </w:r>
       </w:ins>
     </w:p>
@@ -1783,14 +1850,14 @@
       <w:pPr>
         <w:pStyle w:val="berschrift2"/>
       </w:pPr>
-      <w:bookmarkStart w:id="16" w:name="_Toc371284694"/>
+      <w:bookmarkStart w:id="27" w:name="_Toc371284694"/>
       <w:r>
         <w:t>Kamera-Server Kommunikation</w:t>
       </w:r>
       <w:r>
         <w:t>saufbau</w:t>
       </w:r>
-      <w:bookmarkEnd w:id="16"/>
+      <w:bookmarkEnd w:id="27"/>
     </w:p>
     <w:p>
       <w:pPr>
@@ -1851,6 +1918,7 @@
         <w:spacing w:after="0"/>
       </w:pPr>
       <w:r>
+        <w:lastRenderedPageBreak/>
         <w:t xml:space="preserve">Der </w:t>
       </w:r>
       <w:proofErr w:type="spellStart"/>
@@ -1923,7 +1991,6 @@
         <w:spacing w:after="0"/>
       </w:pPr>
       <w:r>
-        <w:lastRenderedPageBreak/>
         <w:t>Zur Übermittlung der UDP Message „</w:t>
       </w:r>
       <w:proofErr w:type="spellStart"/>
@@ -2021,7 +2088,7 @@
       <w:pPr>
         <w:pStyle w:val="berschrift2"/>
       </w:pPr>
-      <w:bookmarkStart w:id="17" w:name="_Toc371284695"/>
+      <w:bookmarkStart w:id="28" w:name="_Toc371284695"/>
       <w:proofErr w:type="spellStart"/>
       <w:r>
         <w:t>ZigBee</w:t>
@@ -2030,7 +2097,7 @@
       <w:r>
         <w:t>-Server Kommunikationsaufbau</w:t>
       </w:r>
-      <w:bookmarkEnd w:id="17"/>
+      <w:bookmarkEnd w:id="28"/>
     </w:p>
     <w:p>
       <w:pPr>
@@ -2184,11 +2251,11 @@
       <w:pPr>
         <w:pStyle w:val="berschrift1"/>
       </w:pPr>
-      <w:bookmarkStart w:id="18" w:name="_Toc371284696"/>
+      <w:bookmarkStart w:id="29" w:name="_Toc371284696"/>
       <w:r>
         <w:t>3) Spielvorbereitung</w:t>
       </w:r>
-      <w:bookmarkEnd w:id="18"/>
+      <w:bookmarkEnd w:id="29"/>
     </w:p>
     <w:p>
       <w:pPr>
@@ -2580,7 +2647,6 @@
       </w:pPr>
       <w:proofErr w:type="spellStart"/>
       <w:r>
-        <w:lastRenderedPageBreak/>
         <w:t>ZigBee</w:t>
       </w:r>
       <w:proofErr w:type="spellEnd"/>
@@ -2625,14 +2691,14 @@
       <w:pPr>
         <w:pStyle w:val="berschrift1"/>
       </w:pPr>
-      <w:bookmarkStart w:id="19" w:name="_Toc371284697"/>
+      <w:bookmarkStart w:id="30" w:name="_Toc371284697"/>
       <w:r>
         <w:t>4) Schnittstellenbeschreibung</w:t>
       </w:r>
       <w:r>
         <w:t>en</w:t>
       </w:r>
-      <w:bookmarkEnd w:id="19"/>
+      <w:bookmarkEnd w:id="30"/>
     </w:p>
     <w:p>
       <w:pPr>
@@ -3518,6 +3584,7 @@
           <w:u w:val="single"/>
           <w:lang w:val="de-AT"/>
         </w:rPr>
+        <w:lastRenderedPageBreak/>
         <w:t>„</w:t>
       </w:r>
       <w:proofErr w:type="spellStart"/>
@@ -3575,7 +3642,6 @@
         <w:rPr>
           <w:lang w:val="de-AT"/>
         </w:rPr>
-        <w:lastRenderedPageBreak/>
         <w:t>Kann zu jeder Zeit an den Server gesendet werden. Der GameModerator entkoppelt den Spieler von seinem Auto. Wird „</w:t>
       </w:r>
       <w:proofErr w:type="spellStart"/>
@@ -4167,7 +4233,7 @@
           <w:lang w:val="de-AT"/>
         </w:rPr>
       </w:pPr>
-      <w:bookmarkStart w:id="20" w:name="_Toc371284698"/>
+      <w:bookmarkStart w:id="31" w:name="_Toc371284698"/>
       <w:r>
         <w:rPr>
           <w:lang w:val="de-AT"/>
@@ -4180,7 +4246,7 @@
         </w:rPr>
         <w:t>Offenes</w:t>
       </w:r>
-      <w:bookmarkEnd w:id="20"/>
+      <w:bookmarkEnd w:id="31"/>
     </w:p>
     <w:p>
       <w:pPr>
@@ -4217,10 +4283,10 @@
         <w:spacing w:after="0"/>
         <w:ind w:left="426" w:hanging="284"/>
         <w:rPr>
-          <w:del w:id="21" w:author="Benutzer" w:date="2013-11-07T14:28:00Z"/>
-        </w:rPr>
-      </w:pPr>
-      <w:del w:id="22" w:author="Benutzer" w:date="2013-11-07T14:28:00Z">
+          <w:del w:id="32" w:author="Benutzer" w:date="2013-11-07T14:28:00Z"/>
+        </w:rPr>
+      </w:pPr>
+      <w:del w:id="33" w:author="Benutzer" w:date="2013-11-07T14:28:00Z">
         <w:r>
           <w:delText>ServerPlayer sollte sowohl von Player (Core Projekt) als auch Kyronet Connection erben</w:delText>
         </w:r>
@@ -4231,6 +4297,16 @@
           <w:delText>*boing*</w:delText>
         </w:r>
       </w:del>
+      <w:ins w:id="34" w:author="Benutzer" w:date="2013-11-09T17:18:00Z">
+        <w:r>
+          <w:t xml:space="preserve"> </w:t>
+        </w:r>
+        <w:proofErr w:type="spellStart"/>
+        <w:r>
+          <w:t>resolved</w:t>
+        </w:r>
+      </w:ins>
+      <w:proofErr w:type="spellEnd"/>
     </w:p>
     <w:p>
       <w:pPr>
@@ -4241,11 +4317,11 @@
       <w:pPr>
         <w:pStyle w:val="berschrift1"/>
       </w:pPr>
-      <w:bookmarkStart w:id="23" w:name="_Toc371284699"/>
+      <w:bookmarkStart w:id="35" w:name="_Toc371284699"/>
       <w:r>
         <w:t>6) Notizen</w:t>
       </w:r>
-      <w:bookmarkEnd w:id="23"/>
+      <w:bookmarkEnd w:id="35"/>
     </w:p>
     <w:p>
       <w:pPr>
@@ -4272,6 +4348,7 @@
         <w:ind w:left="426" w:hanging="284"/>
       </w:pPr>
       <w:r>
+        <w:lastRenderedPageBreak/>
         <w:t xml:space="preserve">Der GameModerator verwaltet -&gt; die Spieler, die Autos und die </w:t>
       </w:r>
       <w:proofErr w:type="spellStart"/>
@@ -4373,7 +4450,6 @@
           <w:b/>
           <w:lang w:val="de-AT"/>
         </w:rPr>
-        <w:lastRenderedPageBreak/>
         <w:t>Methodenaufrufe</w:t>
       </w:r>
       <w:r>
@@ -4512,7 +4588,7 @@
       <w:rPr>
         <w:noProof/>
       </w:rPr>
-      <w:t>4</w:t>
+      <w:t>2</w:t>
     </w:r>
     <w:r>
       <w:fldChar w:fldCharType="end"/>
@@ -5579,7 +5655,7 @@
 </file>
 
 <file path=customXml/itemProps1.xml><?xml version="1.0" encoding="utf-8"?>
-<ds:datastoreItem xmlns:ds="http://schemas.openxmlformats.org/officeDocument/2006/customXml" ds:itemID="{B1DA6FE2-90E8-4672-99CA-3603B0FFD5DE}">
+<ds:datastoreItem xmlns:ds="http://schemas.openxmlformats.org/officeDocument/2006/customXml" ds:itemID="{FBD2FC2C-7F67-4ED9-B775-52D156DAB144}">
   <ds:schemaRefs>
     <ds:schemaRef ds:uri="http://schemas.openxmlformats.org/officeDocument/2006/bibliography"/>
   </ds:schemaRefs>

</xml_diff>